<commit_message>
Placement of new documentation and deletion of the former.
</commit_message>
<xml_diff>
--- a/CtrlEsc/CtrlEsc documentation/Documentos/Plano de Execução do Projeto.docx
+++ b/CtrlEsc/CtrlEsc documentation/Documentos/Plano de Execução do Projeto.docx
@@ -1,6 +1,6 @@
 
 <file path=word/document.xml><?xml version="1.0" encoding="utf-8"?>
-<w:document xmlns:wpc="http://schemas.microsoft.com/office/word/2010/wordprocessingCanvas" xmlns:mc="http://schemas.openxmlformats.org/markup-compatibility/2006" xmlns:o="urn:schemas-microsoft-com:office:office" xmlns:r="http://schemas.openxmlformats.org/officeDocument/2006/relationships" xmlns:m="http://schemas.openxmlformats.org/officeDocument/2006/math" xmlns:v="urn:schemas-microsoft-com:vml" xmlns:wp14="http://schemas.microsoft.com/office/word/2010/wordprocessingDrawing" xmlns:wp="http://schemas.openxmlformats.org/drawingml/2006/wordprocessingDrawing" xmlns:w10="urn:schemas-microsoft-com:office:word" xmlns:w="http://schemas.openxmlformats.org/wordprocessingml/2006/main" xmlns:w14="http://schemas.microsoft.com/office/word/2010/wordml" xmlns:wpg="http://schemas.microsoft.com/office/word/2010/wordprocessingGroup" xmlns:wpi="http://schemas.microsoft.com/office/word/2010/wordprocessingInk" xmlns:wne="http://schemas.microsoft.com/office/word/2006/wordml" xmlns:wps="http://schemas.microsoft.com/office/word/2010/wordprocessingShape" mc:Ignorable="w14 wp14">
+<w:document xmlns:wpc="http://schemas.microsoft.com/office/word/2010/wordprocessingCanvas" xmlns:mc="http://schemas.openxmlformats.org/markup-compatibility/2006" xmlns:o="urn:schemas-microsoft-com:office:office" xmlns:r="http://schemas.openxmlformats.org/officeDocument/2006/relationships" xmlns:m="http://schemas.openxmlformats.org/officeDocument/2006/math" xmlns:v="urn:schemas-microsoft-com:vml" xmlns:wp14="http://schemas.microsoft.com/office/word/2010/wordprocessingDrawing" xmlns:wp="http://schemas.openxmlformats.org/drawingml/2006/wordprocessingDrawing" xmlns:w10="urn:schemas-microsoft-com:office:word" xmlns:w="http://schemas.openxmlformats.org/wordprocessingml/2006/main" xmlns:w14="http://schemas.microsoft.com/office/word/2010/wordml" xmlns:w15="http://schemas.microsoft.com/office/word/2012/wordml" xmlns:wpg="http://schemas.microsoft.com/office/word/2010/wordprocessingGroup" xmlns:wpi="http://schemas.microsoft.com/office/word/2010/wordprocessingInk" xmlns:wne="http://schemas.microsoft.com/office/word/2006/wordml" xmlns:wps="http://schemas.microsoft.com/office/word/2010/wordprocessingShape" mc:Ignorable="w14 w15 wp14">
   <w:body>
     <w:p>
       <w:pPr>
@@ -199,7 +199,16 @@
                 <w:sz w:val="20"/>
                 <w:szCs w:val="20"/>
               </w:rPr>
-              <w:t xml:space="preserve">Histório </w:t>
+              <w:t>Histórico</w:t>
+            </w:r>
+            <w:r>
+              <w:rPr>
+                <w:rFonts w:cs="Arial"/>
+                <w:b/>
+                <w:sz w:val="20"/>
+                <w:szCs w:val="20"/>
+              </w:rPr>
+              <w:t xml:space="preserve"> </w:t>
             </w:r>
           </w:p>
         </w:tc>
@@ -331,7 +340,14 @@
                 <w:rFonts w:cs="Arial"/>
                 <w:sz w:val="20"/>
               </w:rPr>
-              <w:t xml:space="preserve">Macus Vinicius Patriota </w:t>
+              <w:t>Marcus</w:t>
+            </w:r>
+            <w:r>
+              <w:rPr>
+                <w:rFonts w:cs="Arial"/>
+                <w:sz w:val="20"/>
+              </w:rPr>
+              <w:t xml:space="preserve"> Vinicius Patriota </w:t>
             </w:r>
           </w:p>
         </w:tc>
@@ -439,7 +455,21 @@
           <w:rFonts w:cs="Arial"/>
           <w:sz w:val="18"/>
         </w:rPr>
-        <w:t xml:space="preserve">Elisângela de Souzar </w:t>
+        <w:t xml:space="preserve">Elisângela de </w:t>
+      </w:r>
+      <w:r>
+        <w:rPr>
+          <w:rFonts w:cs="Arial"/>
+          <w:sz w:val="18"/>
+        </w:rPr>
+        <w:t>Souza</w:t>
+      </w:r>
+      <w:r>
+        <w:rPr>
+          <w:rFonts w:cs="Arial"/>
+          <w:sz w:val="18"/>
+        </w:rPr>
+        <w:t xml:space="preserve"> </w:t>
       </w:r>
       <w:r>
         <w:rPr>
@@ -870,28 +900,49 @@
           <w:rFonts w:cs="Arial"/>
           <w:sz w:val="24"/>
         </w:rPr>
-        <w:t>alunos</w:t>
+        <w:t>alunos, cadastro</w:t>
       </w:r>
       <w:r>
         <w:rPr>
           <w:rFonts w:cs="Arial"/>
           <w:sz w:val="24"/>
         </w:rPr>
-        <w:t>,cadastro de professor, cadastro de técnico administrativo, cadastro de curso, cada</w:t>
+        <w:t xml:space="preserve"> de professor, cadastro de técnico administrativo, cadastro de curso, cada</w:t>
       </w:r>
       <w:r>
         <w:rPr>
           <w:rFonts w:cs="Arial"/>
           <w:sz w:val="24"/>
         </w:rPr>
-        <w:t>stro de matriz curricular,</w:t>
+        <w:t xml:space="preserve">stro de matriz </w:t>
       </w:r>
       <w:r>
         <w:rPr>
           <w:rFonts w:cs="Arial"/>
           <w:sz w:val="24"/>
         </w:rPr>
-        <w:t xml:space="preserve">registras os desempenho  escolar e frequência dos aluno, </w:t>
+        <w:t>curricular, registras</w:t>
+      </w:r>
+      <w:r>
+        <w:rPr>
+          <w:rFonts w:cs="Arial"/>
+          <w:sz w:val="24"/>
+        </w:rPr>
+        <w:t xml:space="preserve"> os </w:t>
+      </w:r>
+      <w:r>
+        <w:rPr>
+          <w:rFonts w:cs="Arial"/>
+          <w:sz w:val="24"/>
+        </w:rPr>
+        <w:t>desempenho escolar</w:t>
+      </w:r>
+      <w:r>
+        <w:rPr>
+          <w:rFonts w:cs="Arial"/>
+          <w:sz w:val="24"/>
+        </w:rPr>
+        <w:t xml:space="preserve"> e frequência dos aluno, </w:t>
       </w:r>
     </w:p>
     <w:p>
@@ -916,6 +967,12 @@
           <w:sz w:val="24"/>
         </w:rPr>
         <w:tab/>
+      </w:r>
+      <w:r>
+        <w:rPr>
+          <w:rFonts w:cs="Arial"/>
+          <w:sz w:val="24"/>
+        </w:rPr>
         <w:t>Dispon</w:t>
       </w:r>
       <w:r>
@@ -930,21 +987,49 @@
           <w:rFonts w:cs="Arial"/>
           <w:sz w:val="24"/>
         </w:rPr>
-        <w:t xml:space="preserve"> consultas </w:t>
+        <w:t>consultas</w:t>
       </w:r>
       <w:r>
         <w:rPr>
           <w:rFonts w:cs="Arial"/>
           <w:sz w:val="24"/>
         </w:rPr>
-        <w:t>do acompanhamento do desempenho escolar aos alunos e responsaveis, assim com a freguê</w:t>
+        <w:t xml:space="preserve"> </w:t>
       </w:r>
       <w:r>
         <w:rPr>
           <w:rFonts w:cs="Arial"/>
           <w:sz w:val="24"/>
         </w:rPr>
-        <w:t>ncia.</w:t>
+        <w:t xml:space="preserve">do acompanhamento do desempenho escolar aos alunos e </w:t>
+      </w:r>
+      <w:r>
+        <w:rPr>
+          <w:rFonts w:cs="Arial"/>
+          <w:sz w:val="24"/>
+        </w:rPr>
+        <w:t>responsáveis</w:t>
+      </w:r>
+      <w:r>
+        <w:rPr>
+          <w:rFonts w:cs="Arial"/>
+          <w:sz w:val="24"/>
+        </w:rPr>
+        <w:t xml:space="preserve">, assim com a </w:t>
+      </w:r>
+      <w:r>
+        <w:rPr>
+          <w:rFonts w:cs="Arial"/>
+          <w:sz w:val="24"/>
+        </w:rPr>
+        <w:t>frequência</w:t>
+      </w:r>
+      <w:r>
+        <w:rPr>
+          <w:rFonts w:cs="Arial"/>
+          <w:sz w:val="24"/>
+        </w:rPr>
+        <w:t>.</w:t>
       </w:r>
     </w:p>
     <w:p>
@@ -3234,13 +3319,82 @@
         <w:rPr>
           <w:lang w:eastAsia="pt-BR"/>
         </w:rPr>
-        <w:t>Devido a falta de um sistema de controle academico e a realização do processo realizado manualmente,o sistema CTRL+ESC vai ser implemetado para atender as nescessidades da Escola Precidente Fulano, assim com facilita o processo de controle academico da escola</w:t>
-      </w:r>
-    </w:p>
-    <w:p>
-      <w:bookmarkStart w:id="0" w:name="_GoBack"/>
-      <w:bookmarkEnd w:id="0"/>
-    </w:p>
+        <w:t xml:space="preserve">Devido </w:t>
+      </w:r>
+      <w:r>
+        <w:rPr>
+          <w:lang w:eastAsia="pt-BR"/>
+        </w:rPr>
+        <w:t>à</w:t>
+      </w:r>
+      <w:r>
+        <w:rPr>
+          <w:lang w:eastAsia="pt-BR"/>
+        </w:rPr>
+        <w:t xml:space="preserve"> falta de um sistema de controle </w:t>
+      </w:r>
+      <w:r>
+        <w:rPr>
+          <w:lang w:eastAsia="pt-BR"/>
+        </w:rPr>
+        <w:t>acadêmico</w:t>
+      </w:r>
+      <w:r>
+        <w:rPr>
+          <w:lang w:eastAsia="pt-BR"/>
+        </w:rPr>
+        <w:t xml:space="preserve"> e a realização do processo realizado </w:t>
+      </w:r>
+      <w:r>
+        <w:rPr>
+          <w:lang w:eastAsia="pt-BR"/>
+        </w:rPr>
+        <w:t>manualmente, o</w:t>
+      </w:r>
+      <w:r>
+        <w:rPr>
+          <w:lang w:eastAsia="pt-BR"/>
+        </w:rPr>
+        <w:t xml:space="preserve"> sistema CTRL+ESC vai ser </w:t>
+      </w:r>
+      <w:r>
+        <w:rPr>
+          <w:lang w:eastAsia="pt-BR"/>
+        </w:rPr>
+        <w:t>implementado</w:t>
+      </w:r>
+      <w:r>
+        <w:rPr>
+          <w:lang w:eastAsia="pt-BR"/>
+        </w:rPr>
+        <w:t xml:space="preserve"> para atender as nescessidades da Escola </w:t>
+      </w:r>
+      <w:r>
+        <w:rPr>
+          <w:lang w:eastAsia="pt-BR"/>
+        </w:rPr>
+        <w:t>Presidente</w:t>
+      </w:r>
+      <w:r>
+        <w:rPr>
+          <w:lang w:eastAsia="pt-BR"/>
+        </w:rPr>
+        <w:t xml:space="preserve"> Fulano, assim com facilita o processo de controle </w:t>
+      </w:r>
+      <w:r>
+        <w:rPr>
+          <w:lang w:eastAsia="pt-BR"/>
+        </w:rPr>
+        <w:t>acadêmico</w:t>
+      </w:r>
+      <w:r>
+        <w:rPr>
+          <w:lang w:eastAsia="pt-BR"/>
+        </w:rPr>
+        <w:t xml:space="preserve"> da escola</w:t>
+      </w:r>
+    </w:p>
+    <w:p/>
     <w:p/>
     <w:p>
       <w:r>
@@ -3301,20 +3455,21 @@
           <w:rFonts w:cs="Arial"/>
         </w:rPr>
       </w:pPr>
-      <w:bookmarkStart w:id="1" w:name="_Toc468086044"/>
-      <w:bookmarkStart w:id="2" w:name="_Toc497727741"/>
-      <w:bookmarkStart w:id="3" w:name="_Toc497728154"/>
-      <w:bookmarkStart w:id="4" w:name="_Toc497896536"/>
-      <w:bookmarkStart w:id="5" w:name="_Toc497896627"/>
-      <w:bookmarkStart w:id="6" w:name="_Toc497896684"/>
-      <w:bookmarkStart w:id="7" w:name="_Toc35261017"/>
-      <w:bookmarkStart w:id="8" w:name="_Toc380069654"/>
+      <w:bookmarkStart w:id="0" w:name="_Toc468086044"/>
+      <w:bookmarkStart w:id="1" w:name="_Toc497727741"/>
+      <w:bookmarkStart w:id="2" w:name="_Toc497728154"/>
+      <w:bookmarkStart w:id="3" w:name="_Toc497896536"/>
+      <w:bookmarkStart w:id="4" w:name="_Toc497896627"/>
+      <w:bookmarkStart w:id="5" w:name="_Toc497896684"/>
+      <w:bookmarkStart w:id="6" w:name="_Toc35261017"/>
+      <w:bookmarkStart w:id="7" w:name="_Toc380069654"/>
       <w:r>
         <w:rPr>
           <w:rFonts w:cs="Arial"/>
         </w:rPr>
         <w:t>Prioridades dos requisitos</w:t>
       </w:r>
+      <w:bookmarkEnd w:id="0"/>
       <w:bookmarkEnd w:id="1"/>
       <w:bookmarkEnd w:id="2"/>
       <w:bookmarkEnd w:id="3"/>
@@ -3322,7 +3477,6 @@
       <w:bookmarkEnd w:id="5"/>
       <w:bookmarkEnd w:id="6"/>
       <w:bookmarkEnd w:id="7"/>
-      <w:bookmarkEnd w:id="8"/>
     </w:p>
     <w:p>
       <w:pPr>
@@ -3413,7 +3567,7 @@
           <w:rFonts w:cs="Arial"/>
         </w:rPr>
       </w:pPr>
-      <w:bookmarkStart w:id="9" w:name="_Toc35261020"/>
+      <w:bookmarkStart w:id="8" w:name="_Toc35261020"/>
       <w:r>
         <w:rPr>
           <w:rFonts w:cs="Arial"/>
@@ -3930,7 +4084,7 @@
       <w:r>
         <w:t>Requisitos funcionais</w:t>
       </w:r>
-      <w:bookmarkEnd w:id="9"/>
+      <w:bookmarkEnd w:id="8"/>
       <w:r>
         <w:t>.</w:t>
       </w:r>
@@ -3954,7 +4108,7 @@
           <w:b/>
         </w:rPr>
       </w:pPr>
-      <w:bookmarkStart w:id="10" w:name="_Toc35261021"/>
+      <w:bookmarkStart w:id="9" w:name="_Toc35261021"/>
       <w:r>
         <w:rPr>
           <w:b/>
@@ -3973,7 +4127,7 @@
         </w:rPr>
         <w:t>Cadastro</w:t>
       </w:r>
-      <w:bookmarkEnd w:id="10"/>
+      <w:bookmarkEnd w:id="9"/>
     </w:p>
     <w:p>
       <w:pPr>
@@ -4076,7 +4230,39 @@
         <w:rPr>
           <w:rFonts w:cs="Arial"/>
         </w:rPr>
-        <w:t xml:space="preserve">nome,cpf,rg,endereço,cor.sexo,data de nascimento,nacionalidade, telefone, status civil, nome da mãe e do pai, registro, </w:t>
+        <w:t xml:space="preserve">nome, cpf, rg, endereço, </w:t>
+      </w:r>
+      <w:proofErr w:type="spellStart"/>
+      <w:r>
+        <w:rPr>
+          <w:rFonts w:cs="Arial"/>
+        </w:rPr>
+        <w:t>cor.sexo</w:t>
+      </w:r>
+      <w:proofErr w:type="spellEnd"/>
+      <w:r>
+        <w:rPr>
+          <w:rFonts w:cs="Arial"/>
+        </w:rPr>
+        <w:t>, data</w:t>
+      </w:r>
+      <w:r>
+        <w:rPr>
+          <w:rFonts w:cs="Arial"/>
+        </w:rPr>
+        <w:t xml:space="preserve"> de </w:t>
+      </w:r>
+      <w:r>
+        <w:rPr>
+          <w:rFonts w:cs="Arial"/>
+        </w:rPr>
+        <w:t>nascimento, nacionalidade</w:t>
+      </w:r>
+      <w:r>
+        <w:rPr>
+          <w:rFonts w:cs="Arial"/>
+        </w:rPr>
+        <w:t xml:space="preserve">, telefone, status civil, nome da mãe e do pai, registro, </w:t>
       </w:r>
       <w:r>
         <w:rPr>
@@ -4398,7 +4584,19 @@
         <w:rPr>
           <w:rFonts w:cs="Arial"/>
         </w:rPr>
-        <w:t xml:space="preserve">alterar dados do administrador  e armazena </w:t>
+        <w:t xml:space="preserve">alterar dados do </w:t>
+      </w:r>
+      <w:r>
+        <w:rPr>
+          <w:rFonts w:cs="Arial"/>
+        </w:rPr>
+        <w:t>administrador e</w:t>
+      </w:r>
+      <w:r>
+        <w:rPr>
+          <w:rFonts w:cs="Arial"/>
+        </w:rPr>
+        <w:t xml:space="preserve"> armazena </w:t>
       </w:r>
       <w:r>
         <w:rPr>
@@ -4608,7 +4806,19 @@
         <w:rPr>
           <w:rFonts w:cs="Arial"/>
         </w:rPr>
-        <w:t xml:space="preserve"> com dados alturados.</w:t>
+        <w:t xml:space="preserve"> com dados </w:t>
+      </w:r>
+      <w:r>
+        <w:rPr>
+          <w:rFonts w:cs="Arial"/>
+        </w:rPr>
+        <w:t>alterados</w:t>
+      </w:r>
+      <w:r>
+        <w:rPr>
+          <w:rFonts w:cs="Arial"/>
+        </w:rPr>
+        <w:t>.</w:t>
       </w:r>
     </w:p>
     <w:p>
@@ -4933,7 +5143,19 @@
         <w:rPr>
           <w:rFonts w:cs="Arial"/>
         </w:rPr>
-        <w:t xml:space="preserve">administrador a ser excluido. </w:t>
+        <w:t xml:space="preserve">administrador a ser </w:t>
+      </w:r>
+      <w:r>
+        <w:rPr>
+          <w:rFonts w:cs="Arial"/>
+        </w:rPr>
+        <w:t>excluído</w:t>
+      </w:r>
+      <w:r>
+        <w:rPr>
+          <w:rFonts w:cs="Arial"/>
+        </w:rPr>
+        <w:t xml:space="preserve">. </w:t>
       </w:r>
     </w:p>
     <w:p>
@@ -4983,7 +5205,13 @@
         <w:rPr>
           <w:rFonts w:cs="Arial"/>
         </w:rPr>
-        <w:t>é excluido</w:t>
+        <w:t xml:space="preserve">é </w:t>
+      </w:r>
+      <w:r>
+        <w:rPr>
+          <w:rFonts w:cs="Arial"/>
+        </w:rPr>
+        <w:t>excluído</w:t>
       </w:r>
       <w:r>
         <w:rPr>
@@ -5129,12 +5357,6 @@
           <w:rFonts w:cs="Arial"/>
         </w:rPr>
         <w:t xml:space="preserve">aluno </w:t>
-      </w:r>
-      <w:r>
-        <w:rPr>
-          <w:rFonts w:cs="Arial"/>
-        </w:rPr>
-        <w:t xml:space="preserve"> </w:t>
       </w:r>
       <w:r>
         <w:rPr>
@@ -5475,7 +5697,19 @@
         <w:rPr>
           <w:rFonts w:cs="Arial"/>
         </w:rPr>
-        <w:t xml:space="preserve">alterar dados do aluno  e armazena </w:t>
+        <w:t xml:space="preserve">alterar dados do </w:t>
+      </w:r>
+      <w:r>
+        <w:rPr>
+          <w:rFonts w:cs="Arial"/>
+        </w:rPr>
+        <w:t>aluno e</w:t>
+      </w:r>
+      <w:r>
+        <w:rPr>
+          <w:rFonts w:cs="Arial"/>
+        </w:rPr>
+        <w:t xml:space="preserve"> armazena </w:t>
       </w:r>
       <w:r>
         <w:rPr>
@@ -5691,7 +5925,19 @@
         <w:rPr>
           <w:rFonts w:cs="Arial"/>
         </w:rPr>
-        <w:t xml:space="preserve"> com dados alturados.</w:t>
+        <w:t xml:space="preserve"> com dados </w:t>
+      </w:r>
+      <w:r>
+        <w:rPr>
+          <w:rFonts w:cs="Arial"/>
+        </w:rPr>
+        <w:t>alterados</w:t>
+      </w:r>
+      <w:r>
+        <w:rPr>
+          <w:rFonts w:cs="Arial"/>
+        </w:rPr>
+        <w:t>.</w:t>
       </w:r>
     </w:p>
     <w:p>
@@ -5717,7 +5963,13 @@
         <w:rPr>
           <w:rFonts w:cs="Arial"/>
         </w:rPr>
-        <w:t>aluno alterado e armazenado no sistema.</w:t>
+        <w:t xml:space="preserve">aluno alterado e armazenado no </w:t>
+      </w:r>
+      <w:r>
+        <w:rPr>
+          <w:rFonts w:cs="Arial"/>
+        </w:rPr>
+        <w:t xml:space="preserve">sistema. </w:t>
       </w:r>
       <w:r>
         <w:rPr>
@@ -6173,7 +6425,19 @@
         <w:rPr>
           <w:rFonts w:cs="Arial"/>
         </w:rPr>
-        <w:t xml:space="preserve">alterar dados do aluno  e armazena </w:t>
+        <w:t xml:space="preserve">alterar dados do </w:t>
+      </w:r>
+      <w:r>
+        <w:rPr>
+          <w:rFonts w:cs="Arial"/>
+        </w:rPr>
+        <w:t>aluno e</w:t>
+      </w:r>
+      <w:r>
+        <w:rPr>
+          <w:rFonts w:cs="Arial"/>
+        </w:rPr>
+        <w:t xml:space="preserve"> armazena </w:t>
       </w:r>
       <w:r>
         <w:rPr>
@@ -6365,19 +6629,38 @@
           <w:rFonts w:cs="Arial"/>
           <w:b/>
         </w:rPr>
-        <w:t>Entradas e pré-condições</w:t>
-      </w:r>
-      <w:r>
-        <w:rPr>
-          <w:rFonts w:cs="Arial"/>
-        </w:rPr>
-        <w:t xml:space="preserve"> </w:t>
-      </w:r>
-      <w:r>
-        <w:rPr>
-          <w:rFonts w:cs="Arial"/>
-        </w:rPr>
-        <w:t>: professor com dados alturados.</w:t>
+        <w:t>Entradas e pré-</w:t>
+      </w:r>
+      <w:r>
+        <w:rPr>
+          <w:rFonts w:cs="Arial"/>
+          <w:b/>
+        </w:rPr>
+        <w:t>condições</w:t>
+      </w:r>
+      <w:r>
+        <w:rPr>
+          <w:rFonts w:cs="Arial"/>
+        </w:rPr>
+        <w:t>:</w:t>
+      </w:r>
+      <w:r>
+        <w:rPr>
+          <w:rFonts w:cs="Arial"/>
+        </w:rPr>
+        <w:t xml:space="preserve"> professor com dados </w:t>
+      </w:r>
+      <w:r>
+        <w:rPr>
+          <w:rFonts w:cs="Arial"/>
+        </w:rPr>
+        <w:t>alterados</w:t>
+      </w:r>
+      <w:r>
+        <w:rPr>
+          <w:rFonts w:cs="Arial"/>
+        </w:rPr>
+        <w:t>.</w:t>
       </w:r>
     </w:p>
     <w:p>
@@ -6482,7 +6765,25 @@
                 <w:sz w:val="24"/>
                 <w:lang w:eastAsia="pt-BR"/>
               </w:rPr>
-              <w:t xml:space="preserve"> Tecnico Administrativo</w:t>
+              <w:t xml:space="preserve"> </w:t>
+            </w:r>
+            <w:r>
+              <w:rPr>
+                <w:rFonts w:cs="Arial"/>
+                <w:b/>
+                <w:sz w:val="24"/>
+                <w:lang w:eastAsia="pt-BR"/>
+              </w:rPr>
+              <w:t>Técnico</w:t>
+            </w:r>
+            <w:r>
+              <w:rPr>
+                <w:rFonts w:cs="Arial"/>
+                <w:b/>
+                <w:sz w:val="24"/>
+                <w:lang w:eastAsia="pt-BR"/>
+              </w:rPr>
+              <w:t xml:space="preserve"> Administrativo</w:t>
             </w:r>
           </w:p>
         </w:tc>
@@ -6816,7 +7117,25 @@
                 <w:sz w:val="24"/>
                 <w:lang w:eastAsia="pt-BR"/>
               </w:rPr>
-              <w:t xml:space="preserve"> Tecnico </w:t>
+              <w:t xml:space="preserve"> </w:t>
+            </w:r>
+            <w:r>
+              <w:rPr>
+                <w:rFonts w:cs="Arial"/>
+                <w:b/>
+                <w:sz w:val="24"/>
+                <w:lang w:eastAsia="pt-BR"/>
+              </w:rPr>
+              <w:t>Técnico</w:t>
+            </w:r>
+            <w:r>
+              <w:rPr>
+                <w:rFonts w:cs="Arial"/>
+                <w:b/>
+                <w:sz w:val="24"/>
+                <w:lang w:eastAsia="pt-BR"/>
+              </w:rPr>
+              <w:t xml:space="preserve"> </w:t>
             </w:r>
             <w:r>
               <w:rPr>
@@ -7077,7 +7396,13 @@
         <w:rPr>
           <w:rFonts w:cs="Arial"/>
         </w:rPr>
-        <w:t xml:space="preserve"> com dados alturados</w:t>
+        <w:t xml:space="preserve"> com dados </w:t>
+      </w:r>
+      <w:r>
+        <w:rPr>
+          <w:rFonts w:cs="Arial"/>
+        </w:rPr>
+        <w:t>alterados</w:t>
       </w:r>
       <w:r>
         <w:rPr>
@@ -8118,7 +8443,7 @@
                 <w:sz w:val="24"/>
                 <w:lang w:eastAsia="pt-BR"/>
               </w:rPr>
-              <w:t xml:space="preserve">Resgistrar Matriz Curricular </w:t>
+              <w:t>Registrar</w:t>
             </w:r>
             <w:r>
               <w:rPr>
@@ -8127,6 +8452,15 @@
                 <w:sz w:val="24"/>
                 <w:lang w:eastAsia="pt-BR"/>
               </w:rPr>
+              <w:t xml:space="preserve"> Matriz Curricular </w:t>
+            </w:r>
+            <w:r>
+              <w:rPr>
+                <w:rFonts w:cs="Arial"/>
+                <w:b/>
+                <w:sz w:val="24"/>
+                <w:lang w:eastAsia="pt-BR"/>
+              </w:rPr>
               <w:t xml:space="preserve"> </w:t>
             </w:r>
           </w:p>
@@ -8157,7 +8491,19 @@
         <w:rPr>
           <w:rFonts w:cs="Arial"/>
         </w:rPr>
-        <w:t>as informações das disciplinas de um derteminado curso no sistema.</w:t>
+        <w:t xml:space="preserve">as informações das disciplinas de um </w:t>
+      </w:r>
+      <w:r>
+        <w:rPr>
+          <w:rFonts w:cs="Arial"/>
+        </w:rPr>
+        <w:t>determinado</w:t>
+      </w:r>
+      <w:r>
+        <w:rPr>
+          <w:rFonts w:cs="Arial"/>
+        </w:rPr>
+        <w:t xml:space="preserve"> curso no sistema.</w:t>
       </w:r>
     </w:p>
     <w:tbl>
@@ -8369,19 +8715,25 @@
         <w:rPr>
           <w:rFonts w:cs="Arial"/>
         </w:rPr>
-        <w:t>matriz c</w:t>
-      </w:r>
-      <w:r>
-        <w:rPr>
-          <w:rFonts w:cs="Arial"/>
-        </w:rPr>
-        <w:t xml:space="preserve">urricular  </w:t>
-      </w:r>
-      <w:r>
-        <w:rPr>
-          <w:rFonts w:cs="Arial"/>
-        </w:rPr>
-        <w:t>é cadastrado no sistema</w:t>
+        <w:t xml:space="preserve">matriz </w:t>
+      </w:r>
+      <w:r>
+        <w:rPr>
+          <w:rFonts w:cs="Arial"/>
+        </w:rPr>
+        <w:t>c</w:t>
+      </w:r>
+      <w:r>
+        <w:rPr>
+          <w:rFonts w:cs="Arial"/>
+        </w:rPr>
+        <w:t>urricular é</w:t>
+      </w:r>
+      <w:r>
+        <w:rPr>
+          <w:rFonts w:cs="Arial"/>
+        </w:rPr>
+        <w:t xml:space="preserve"> cadastrado no sistema</w:t>
       </w:r>
       <w:r>
         <w:rPr>
@@ -8453,7 +8805,16 @@
                 <w:sz w:val="24"/>
                 <w:lang w:eastAsia="pt-BR"/>
               </w:rPr>
-              <w:t>Resgistrar Desempenho Escolar</w:t>
+              <w:t>Registrar</w:t>
+            </w:r>
+            <w:r>
+              <w:rPr>
+                <w:rFonts w:cs="Arial"/>
+                <w:b/>
+                <w:sz w:val="24"/>
+                <w:lang w:eastAsia="pt-BR"/>
+              </w:rPr>
+              <w:t xml:space="preserve"> Desempenho Escolar</w:t>
             </w:r>
             <w:r>
               <w:rPr>
@@ -8781,18 +9142,19 @@
         </w:numPr>
         <w:ind w:left="1701"/>
       </w:pPr>
-      <w:bookmarkStart w:id="11" w:name="_Toc467473455"/>
-      <w:bookmarkStart w:id="12" w:name="_Toc467474002"/>
-      <w:bookmarkStart w:id="13" w:name="_Toc467477741"/>
-      <w:bookmarkStart w:id="14" w:name="_Toc467494887"/>
-      <w:bookmarkStart w:id="15" w:name="_Toc467495253"/>
-      <w:bookmarkStart w:id="16" w:name="_Toc468086059"/>
-      <w:bookmarkStart w:id="17" w:name="_Toc497896607"/>
-      <w:bookmarkStart w:id="18" w:name="_Toc35261037"/>
+      <w:bookmarkStart w:id="10" w:name="_Toc467473455"/>
+      <w:bookmarkStart w:id="11" w:name="_Toc467474002"/>
+      <w:bookmarkStart w:id="12" w:name="_Toc467477741"/>
+      <w:bookmarkStart w:id="13" w:name="_Toc467494887"/>
+      <w:bookmarkStart w:id="14" w:name="_Toc467495253"/>
+      <w:bookmarkStart w:id="15" w:name="_Toc468086059"/>
+      <w:bookmarkStart w:id="16" w:name="_Toc497896607"/>
+      <w:bookmarkStart w:id="17" w:name="_Toc35261037"/>
       <w:r>
         <w:lastRenderedPageBreak/>
         <w:t>Requisitos não-funcionais</w:t>
       </w:r>
+      <w:bookmarkEnd w:id="10"/>
       <w:bookmarkEnd w:id="11"/>
       <w:bookmarkEnd w:id="12"/>
       <w:bookmarkEnd w:id="13"/>
@@ -8800,7 +9162,6 @@
       <w:bookmarkEnd w:id="15"/>
       <w:bookmarkEnd w:id="16"/>
       <w:bookmarkEnd w:id="17"/>
-      <w:bookmarkEnd w:id="18"/>
     </w:p>
     <w:p>
       <w:pPr>
@@ -9702,7 +10063,7 @@
                     </pic:cNvPicPr>
                   </pic:nvPicPr>
                   <pic:blipFill>
-                    <a:blip r:embed="rId9">
+                    <a:blip r:embed="rId8">
                       <a:extLst>
                         <a:ext uri="{28A0092B-C50C-407E-A947-70E740481C1C}">
                           <a14:useLocalDpi xmlns:a14="http://schemas.microsoft.com/office/drawing/2010/main" val="0"/>
@@ -9780,7 +10141,7 @@
                     </pic:cNvPicPr>
                   </pic:nvPicPr>
                   <pic:blipFill>
-                    <a:blip r:embed="rId10">
+                    <a:blip r:embed="rId9">
                       <a:extLst>
                         <a:ext uri="{28A0092B-C50C-407E-A947-70E740481C1C}">
                           <a14:useLocalDpi xmlns:a14="http://schemas.microsoft.com/office/drawing/2010/main" val="0"/>
@@ -9891,7 +10252,7 @@
                     </pic:cNvPicPr>
                   </pic:nvPicPr>
                   <pic:blipFill>
-                    <a:blip r:embed="rId11">
+                    <a:blip r:embed="rId10">
                       <a:extLst>
                         <a:ext uri="{28A0092B-C50C-407E-A947-70E740481C1C}">
                           <a14:useLocalDpi xmlns:a14="http://schemas.microsoft.com/office/drawing/2010/main" val="0"/>
@@ -9935,23 +10296,30 @@
           <w:b/>
           <w:lang w:eastAsia="pt-BR"/>
         </w:rPr>
-        <w:t>Responsavel:</w:t>
-      </w:r>
-    </w:p>
-    <w:p>
-      <w:pPr>
-        <w:rPr>
+        <w:t>Responsável</w:t>
+      </w:r>
+      <w:r>
+        <w:rPr>
+          <w:b/>
           <w:lang w:eastAsia="pt-BR"/>
         </w:rPr>
-      </w:pPr>
+        <w:t>:</w:t>
+      </w:r>
     </w:p>
     <w:p>
       <w:pPr>
         <w:rPr>
           <w:lang w:eastAsia="pt-BR"/>
         </w:rPr>
+      </w:pPr>
+    </w:p>
+    <w:p>
+      <w:pPr>
+        <w:rPr>
+          <w:lang w:eastAsia="pt-BR"/>
+        </w:rPr>
         <w:sectPr>
-          <w:headerReference w:type="first" r:id="rId12"/>
+          <w:headerReference w:type="first" r:id="rId11"/>
           <w:pgSz w:w="11906" w:h="16838"/>
           <w:pgMar w:top="1417" w:right="1701" w:bottom="1417" w:left="1701" w:header="708" w:footer="708" w:gutter="0"/>
           <w:cols w:space="708"/>
@@ -9982,7 +10350,7 @@
                     </pic:cNvPicPr>
                   </pic:nvPicPr>
                   <pic:blipFill>
-                    <a:blip r:embed="rId13">
+                    <a:blip r:embed="rId12">
                       <a:extLst>
                         <a:ext uri="{28A0092B-C50C-407E-A947-70E740481C1C}">
                           <a14:useLocalDpi xmlns:a14="http://schemas.microsoft.com/office/drawing/2010/main" val="0"/>
@@ -10057,6 +10425,7 @@
       <w:r>
         <w:rPr>
           <w:noProof/>
+          <w:lang w:eastAsia="pt-BR"/>
         </w:rPr>
         <w:drawing>
           <wp:inline distT="0" distB="0" distL="0" distR="0" wp14:anchorId="6722E6C8" wp14:editId="40FC67FD">
@@ -10076,7 +10445,7 @@
                     </pic:cNvPicPr>
                   </pic:nvPicPr>
                   <pic:blipFill rotWithShape="1">
-                    <a:blip r:embed="rId14" cstate="print">
+                    <a:blip r:embed="rId13" cstate="print">
                       <a:extLst>
                         <a:ext uri="{28A0092B-C50C-407E-A947-70E740481C1C}">
                           <a14:useLocalDpi xmlns:a14="http://schemas.microsoft.com/office/drawing/2010/main" val="0"/>
@@ -10162,7 +10531,7 @@
                     </pic:cNvPicPr>
                   </pic:nvPicPr>
                   <pic:blipFill>
-                    <a:blip r:embed="rId15">
+                    <a:blip r:embed="rId14">
                       <a:extLst>
                         <a:ext uri="{28A0092B-C50C-407E-A947-70E740481C1C}">
                           <a14:useLocalDpi xmlns:a14="http://schemas.microsoft.com/office/drawing/2010/main" val="0"/>
@@ -10261,7 +10630,7 @@
         <w:t xml:space="preserve">O referido sistema </w:t>
       </w:r>
       <w:r>
-        <w:t>sera</w:t>
+        <w:t>será</w:t>
       </w:r>
       <w:r>
         <w:t xml:space="preserve"> desenvolvido utilizando a arquitetura Java SE, através da linguagem de programação Java e ambiente de desenvolvimento </w:t>
@@ -10291,6 +10660,8 @@
         </w:rPr>
         <w:t xml:space="preserve">Contato: </w:t>
       </w:r>
+      <w:bookmarkStart w:id="18" w:name="_GoBack"/>
+      <w:bookmarkEnd w:id="18"/>
     </w:p>
     <w:p>
       <w:pPr>
@@ -10351,7 +10722,23 @@
           <w:bCs/>
           <w:sz w:val="18"/>
         </w:rPr>
-        <w:t xml:space="preserve">Elisângela de Souzar, </w:t>
+        <w:t xml:space="preserve">Elisângela de </w:t>
+      </w:r>
+      <w:r>
+        <w:rPr>
+          <w:b/>
+          <w:bCs/>
+          <w:sz w:val="18"/>
+        </w:rPr>
+        <w:t>Souza</w:t>
+      </w:r>
+      <w:r>
+        <w:rPr>
+          <w:b/>
+          <w:bCs/>
+          <w:sz w:val="18"/>
+        </w:rPr>
+        <w:t xml:space="preserve">, </w:t>
       </w:r>
       <w:r>
         <w:rPr>
@@ -10374,7 +10761,7 @@
 </file>
 
 <file path=word/endnotes.xml><?xml version="1.0" encoding="utf-8"?>
-<w:endnotes xmlns:wpc="http://schemas.microsoft.com/office/word/2010/wordprocessingCanvas" xmlns:mc="http://schemas.openxmlformats.org/markup-compatibility/2006" xmlns:o="urn:schemas-microsoft-com:office:office" xmlns:r="http://schemas.openxmlformats.org/officeDocument/2006/relationships" xmlns:m="http://schemas.openxmlformats.org/officeDocument/2006/math" xmlns:v="urn:schemas-microsoft-com:vml" xmlns:wp14="http://schemas.microsoft.com/office/word/2010/wordprocessingDrawing" xmlns:wp="http://schemas.openxmlformats.org/drawingml/2006/wordprocessingDrawing" xmlns:w10="urn:schemas-microsoft-com:office:word" xmlns:w="http://schemas.openxmlformats.org/wordprocessingml/2006/main" xmlns:w14="http://schemas.microsoft.com/office/word/2010/wordml" xmlns:wpg="http://schemas.microsoft.com/office/word/2010/wordprocessingGroup" xmlns:wpi="http://schemas.microsoft.com/office/word/2010/wordprocessingInk" xmlns:wne="http://schemas.microsoft.com/office/word/2006/wordml" xmlns:wps="http://schemas.microsoft.com/office/word/2010/wordprocessingShape" mc:Ignorable="w14 wp14">
+<w:endnotes xmlns:wpc="http://schemas.microsoft.com/office/word/2010/wordprocessingCanvas" xmlns:mc="http://schemas.openxmlformats.org/markup-compatibility/2006" xmlns:o="urn:schemas-microsoft-com:office:office" xmlns:r="http://schemas.openxmlformats.org/officeDocument/2006/relationships" xmlns:m="http://schemas.openxmlformats.org/officeDocument/2006/math" xmlns:v="urn:schemas-microsoft-com:vml" xmlns:wp14="http://schemas.microsoft.com/office/word/2010/wordprocessingDrawing" xmlns:wp="http://schemas.openxmlformats.org/drawingml/2006/wordprocessingDrawing" xmlns:w10="urn:schemas-microsoft-com:office:word" xmlns:w="http://schemas.openxmlformats.org/wordprocessingml/2006/main" xmlns:w14="http://schemas.microsoft.com/office/word/2010/wordml" xmlns:w15="http://schemas.microsoft.com/office/word/2012/wordml" xmlns:wpg="http://schemas.microsoft.com/office/word/2010/wordprocessingGroup" xmlns:wpi="http://schemas.microsoft.com/office/word/2010/wordprocessingInk" xmlns:wne="http://schemas.microsoft.com/office/word/2006/wordml" xmlns:wps="http://schemas.microsoft.com/office/word/2010/wordprocessingShape" mc:Ignorable="w14 w15 wp14">
   <w:endnote w:type="separator" w:id="-1">
     <w:p>
       <w:pPr>
@@ -10399,7 +10786,7 @@
 </file>
 
 <file path=word/footnotes.xml><?xml version="1.0" encoding="utf-8"?>
-<w:footnotes xmlns:wpc="http://schemas.microsoft.com/office/word/2010/wordprocessingCanvas" xmlns:mc="http://schemas.openxmlformats.org/markup-compatibility/2006" xmlns:o="urn:schemas-microsoft-com:office:office" xmlns:r="http://schemas.openxmlformats.org/officeDocument/2006/relationships" xmlns:m="http://schemas.openxmlformats.org/officeDocument/2006/math" xmlns:v="urn:schemas-microsoft-com:vml" xmlns:wp14="http://schemas.microsoft.com/office/word/2010/wordprocessingDrawing" xmlns:wp="http://schemas.openxmlformats.org/drawingml/2006/wordprocessingDrawing" xmlns:w10="urn:schemas-microsoft-com:office:word" xmlns:w="http://schemas.openxmlformats.org/wordprocessingml/2006/main" xmlns:w14="http://schemas.microsoft.com/office/word/2010/wordml" xmlns:wpg="http://schemas.microsoft.com/office/word/2010/wordprocessingGroup" xmlns:wpi="http://schemas.microsoft.com/office/word/2010/wordprocessingInk" xmlns:wne="http://schemas.microsoft.com/office/word/2006/wordml" xmlns:wps="http://schemas.microsoft.com/office/word/2010/wordprocessingShape" mc:Ignorable="w14 wp14">
+<w:footnotes xmlns:wpc="http://schemas.microsoft.com/office/word/2010/wordprocessingCanvas" xmlns:mc="http://schemas.openxmlformats.org/markup-compatibility/2006" xmlns:o="urn:schemas-microsoft-com:office:office" xmlns:r="http://schemas.openxmlformats.org/officeDocument/2006/relationships" xmlns:m="http://schemas.openxmlformats.org/officeDocument/2006/math" xmlns:v="urn:schemas-microsoft-com:vml" xmlns:wp14="http://schemas.microsoft.com/office/word/2010/wordprocessingDrawing" xmlns:wp="http://schemas.openxmlformats.org/drawingml/2006/wordprocessingDrawing" xmlns:w10="urn:schemas-microsoft-com:office:word" xmlns:w="http://schemas.openxmlformats.org/wordprocessingml/2006/main" xmlns:w14="http://schemas.microsoft.com/office/word/2010/wordml" xmlns:w15="http://schemas.microsoft.com/office/word/2012/wordml" xmlns:wpg="http://schemas.microsoft.com/office/word/2010/wordprocessingGroup" xmlns:wpi="http://schemas.microsoft.com/office/word/2010/wordprocessingInk" xmlns:wne="http://schemas.microsoft.com/office/word/2006/wordml" xmlns:wps="http://schemas.microsoft.com/office/word/2010/wordprocessingShape" mc:Ignorable="w14 w15 wp14">
   <w:footnote w:type="separator" w:id="-1">
     <w:p>
       <w:pPr>
@@ -10424,7 +10811,7 @@
 </file>
 
 <file path=word/header1.xml><?xml version="1.0" encoding="utf-8"?>
-<w:hdr xmlns:wpc="http://schemas.microsoft.com/office/word/2010/wordprocessingCanvas" xmlns:mc="http://schemas.openxmlformats.org/markup-compatibility/2006" xmlns:o="urn:schemas-microsoft-com:office:office" xmlns:r="http://schemas.openxmlformats.org/officeDocument/2006/relationships" xmlns:m="http://schemas.openxmlformats.org/officeDocument/2006/math" xmlns:v="urn:schemas-microsoft-com:vml" xmlns:wp14="http://schemas.microsoft.com/office/word/2010/wordprocessingDrawing" xmlns:wp="http://schemas.openxmlformats.org/drawingml/2006/wordprocessingDrawing" xmlns:w10="urn:schemas-microsoft-com:office:word" xmlns:w="http://schemas.openxmlformats.org/wordprocessingml/2006/main" xmlns:w14="http://schemas.microsoft.com/office/word/2010/wordml" xmlns:wpg="http://schemas.microsoft.com/office/word/2010/wordprocessingGroup" xmlns:wpi="http://schemas.microsoft.com/office/word/2010/wordprocessingInk" xmlns:wne="http://schemas.microsoft.com/office/word/2006/wordml" xmlns:wps="http://schemas.microsoft.com/office/word/2010/wordprocessingShape" mc:Ignorable="w14 wp14">
+<w:hdr xmlns:wpc="http://schemas.microsoft.com/office/word/2010/wordprocessingCanvas" xmlns:mc="http://schemas.openxmlformats.org/markup-compatibility/2006" xmlns:o="urn:schemas-microsoft-com:office:office" xmlns:r="http://schemas.openxmlformats.org/officeDocument/2006/relationships" xmlns:m="http://schemas.openxmlformats.org/officeDocument/2006/math" xmlns:v="urn:schemas-microsoft-com:vml" xmlns:wp14="http://schemas.microsoft.com/office/word/2010/wordprocessingDrawing" xmlns:wp="http://schemas.openxmlformats.org/drawingml/2006/wordprocessingDrawing" xmlns:w10="urn:schemas-microsoft-com:office:word" xmlns:w="http://schemas.openxmlformats.org/wordprocessingml/2006/main" xmlns:w14="http://schemas.microsoft.com/office/word/2010/wordml" xmlns:w15="http://schemas.microsoft.com/office/word/2012/wordml" xmlns:wpg="http://schemas.microsoft.com/office/word/2010/wordprocessingGroup" xmlns:wpi="http://schemas.microsoft.com/office/word/2010/wordprocessingInk" xmlns:wne="http://schemas.microsoft.com/office/word/2006/wordml" xmlns:wps="http://schemas.microsoft.com/office/word/2010/wordprocessingShape" mc:Ignorable="w14 w15 wp14">
   <w:p>
     <w:pPr>
       <w:pStyle w:val="Cabealho"/>
@@ -10451,7 +10838,7 @@
 </file>
 
 <file path=word/numbering.xml><?xml version="1.0" encoding="utf-8"?>
-<w:numbering xmlns:wpc="http://schemas.microsoft.com/office/word/2010/wordprocessingCanvas" xmlns:mc="http://schemas.openxmlformats.org/markup-compatibility/2006" xmlns:o="urn:schemas-microsoft-com:office:office" xmlns:r="http://schemas.openxmlformats.org/officeDocument/2006/relationships" xmlns:m="http://schemas.openxmlformats.org/officeDocument/2006/math" xmlns:v="urn:schemas-microsoft-com:vml" xmlns:wp14="http://schemas.microsoft.com/office/word/2010/wordprocessingDrawing" xmlns:wp="http://schemas.openxmlformats.org/drawingml/2006/wordprocessingDrawing" xmlns:w10="urn:schemas-microsoft-com:office:word" xmlns:w="http://schemas.openxmlformats.org/wordprocessingml/2006/main" xmlns:w14="http://schemas.microsoft.com/office/word/2010/wordml" xmlns:wpg="http://schemas.microsoft.com/office/word/2010/wordprocessingGroup" xmlns:wpi="http://schemas.microsoft.com/office/word/2010/wordprocessingInk" xmlns:wne="http://schemas.microsoft.com/office/word/2006/wordml" xmlns:wps="http://schemas.microsoft.com/office/word/2010/wordprocessingShape" mc:Ignorable="w14 wp14">
+<w:numbering xmlns:wpc="http://schemas.microsoft.com/office/word/2010/wordprocessingCanvas" xmlns:mc="http://schemas.openxmlformats.org/markup-compatibility/2006" xmlns:o="urn:schemas-microsoft-com:office:office" xmlns:r="http://schemas.openxmlformats.org/officeDocument/2006/relationships" xmlns:m="http://schemas.openxmlformats.org/officeDocument/2006/math" xmlns:v="urn:schemas-microsoft-com:vml" xmlns:wp14="http://schemas.microsoft.com/office/word/2010/wordprocessingDrawing" xmlns:wp="http://schemas.openxmlformats.org/drawingml/2006/wordprocessingDrawing" xmlns:w10="urn:schemas-microsoft-com:office:word" xmlns:w="http://schemas.openxmlformats.org/wordprocessingml/2006/main" xmlns:w14="http://schemas.microsoft.com/office/word/2010/wordml" xmlns:w15="http://schemas.microsoft.com/office/word/2012/wordml" xmlns:wpg="http://schemas.microsoft.com/office/word/2010/wordprocessingGroup" xmlns:wpi="http://schemas.microsoft.com/office/word/2010/wordprocessingInk" xmlns:wne="http://schemas.microsoft.com/office/word/2006/wordml" xmlns:wps="http://schemas.microsoft.com/office/word/2010/wordprocessingShape" mc:Ignorable="w14 w15 wp14">
   <w:abstractNum w:abstractNumId="0">
     <w:nsid w:val="FFFFFFFB"/>
     <w:multiLevelType w:val="multilevel"/>
@@ -14255,7 +14642,7 @@
 </file>
 
 <file path=word/styles.xml><?xml version="1.0" encoding="utf-8"?>
-<w:styles xmlns:mc="http://schemas.openxmlformats.org/markup-compatibility/2006" xmlns:r="http://schemas.openxmlformats.org/officeDocument/2006/relationships" xmlns:w="http://schemas.openxmlformats.org/wordprocessingml/2006/main" xmlns:w14="http://schemas.microsoft.com/office/word/2010/wordml" mc:Ignorable="w14">
+<w:styles xmlns:mc="http://schemas.openxmlformats.org/markup-compatibility/2006" xmlns:r="http://schemas.openxmlformats.org/officeDocument/2006/relationships" xmlns:w="http://schemas.openxmlformats.org/wordprocessingml/2006/main" xmlns:w14="http://schemas.microsoft.com/office/word/2010/wordml" xmlns:w15="http://schemas.microsoft.com/office/word/2012/wordml" mc:Ignorable="w14 w15">
   <w:docDefaults>
     <w:rPrDefault>
       <w:rPr>
@@ -14271,146 +14658,378 @@
       </w:pPr>
     </w:pPrDefault>
   </w:docDefaults>
-  <w:latentStyles w:defLockedState="0" w:defUIPriority="99" w:defSemiHidden="1" w:defUnhideWhenUsed="1" w:defQFormat="0" w:count="267">
-    <w:lsdException w:name="Normal" w:semiHidden="0" w:uiPriority="0" w:unhideWhenUsed="0" w:qFormat="1"/>
-    <w:lsdException w:name="heading 1" w:semiHidden="0" w:uiPriority="0" w:unhideWhenUsed="0" w:qFormat="1"/>
-    <w:lsdException w:name="heading 2" w:uiPriority="0" w:qFormat="1"/>
-    <w:lsdException w:name="heading 3" w:uiPriority="0" w:qFormat="1"/>
-    <w:lsdException w:name="heading 4" w:uiPriority="0" w:qFormat="1"/>
-    <w:lsdException w:name="heading 5" w:uiPriority="0" w:qFormat="1"/>
-    <w:lsdException w:name="heading 6" w:uiPriority="0" w:qFormat="1"/>
-    <w:lsdException w:name="heading 7" w:uiPriority="0" w:qFormat="1"/>
-    <w:lsdException w:name="heading 8" w:uiPriority="0" w:qFormat="1"/>
-    <w:lsdException w:name="heading 9" w:uiPriority="0" w:qFormat="1"/>
-    <w:lsdException w:name="toc 1" w:uiPriority="39" w:qFormat="1"/>
-    <w:lsdException w:name="toc 2" w:uiPriority="39" w:qFormat="1"/>
-    <w:lsdException w:name="toc 3" w:uiPriority="39" w:qFormat="1"/>
-    <w:lsdException w:name="toc 4" w:uiPriority="39"/>
-    <w:lsdException w:name="toc 5" w:uiPriority="39"/>
-    <w:lsdException w:name="toc 6" w:uiPriority="39"/>
-    <w:lsdException w:name="toc 7" w:uiPriority="39"/>
-    <w:lsdException w:name="toc 8" w:uiPriority="39"/>
-    <w:lsdException w:name="toc 9" w:uiPriority="39"/>
-    <w:lsdException w:name="caption" w:uiPriority="35" w:qFormat="1"/>
-    <w:lsdException w:name="List Bullet" w:uiPriority="0"/>
-    <w:lsdException w:name="Title" w:semiHidden="0" w:uiPriority="10" w:unhideWhenUsed="0" w:qFormat="1"/>
-    <w:lsdException w:name="Default Paragraph Font" w:uiPriority="1"/>
-    <w:lsdException w:name="Subtitle" w:semiHidden="0" w:uiPriority="11" w:unhideWhenUsed="0" w:qFormat="1"/>
-    <w:lsdException w:name="Body Text 3" w:uiPriority="0"/>
-    <w:lsdException w:name="Strong" w:semiHidden="0" w:uiPriority="22" w:unhideWhenUsed="0" w:qFormat="1"/>
-    <w:lsdException w:name="Emphasis" w:semiHidden="0" w:uiPriority="20" w:unhideWhenUsed="0" w:qFormat="1"/>
-    <w:lsdException w:name="Table Grid" w:semiHidden="0" w:uiPriority="39" w:unhideWhenUsed="0"/>
-    <w:lsdException w:name="Placeholder Text" w:unhideWhenUsed="0"/>
-    <w:lsdException w:name="No Spacing" w:semiHidden="0" w:uiPriority="1" w:unhideWhenUsed="0" w:qFormat="1"/>
-    <w:lsdException w:name="Light Shading" w:semiHidden="0" w:uiPriority="60" w:unhideWhenUsed="0"/>
-    <w:lsdException w:name="Light List" w:semiHidden="0" w:uiPriority="61" w:unhideWhenUsed="0"/>
-    <w:lsdException w:name="Light Grid" w:semiHidden="0" w:uiPriority="62" w:unhideWhenUsed="0"/>
-    <w:lsdException w:name="Medium Shading 1" w:semiHidden="0" w:uiPriority="63" w:unhideWhenUsed="0"/>
-    <w:lsdException w:name="Medium Shading 2" w:semiHidden="0" w:uiPriority="64" w:unhideWhenUsed="0"/>
-    <w:lsdException w:name="Medium List 1" w:semiHidden="0" w:uiPriority="65" w:unhideWhenUsed="0"/>
-    <w:lsdException w:name="Medium List 2" w:semiHidden="0" w:uiPriority="66" w:unhideWhenUsed="0"/>
-    <w:lsdException w:name="Medium Grid 1" w:semiHidden="0" w:uiPriority="67" w:unhideWhenUsed="0"/>
-    <w:lsdException w:name="Medium Grid 2" w:semiHidden="0" w:uiPriority="68" w:unhideWhenUsed="0"/>
-    <w:lsdException w:name="Medium Grid 3" w:semiHidden="0" w:uiPriority="69" w:unhideWhenUsed="0"/>
-    <w:lsdException w:name="Dark List" w:semiHidden="0" w:uiPriority="70" w:unhideWhenUsed="0"/>
-    <w:lsdException w:name="Colorful Shading" w:semiHidden="0" w:uiPriority="71" w:unhideWhenUsed="0"/>
-    <w:lsdException w:name="Colorful List" w:semiHidden="0" w:uiPriority="72" w:unhideWhenUsed="0"/>
-    <w:lsdException w:name="Colorful Grid" w:semiHidden="0" w:uiPriority="73" w:unhideWhenUsed="0"/>
-    <w:lsdException w:name="Light Shading Accent 1" w:semiHidden="0" w:uiPriority="60" w:unhideWhenUsed="0"/>
-    <w:lsdException w:name="Light List Accent 1" w:semiHidden="0" w:uiPriority="61" w:unhideWhenUsed="0"/>
-    <w:lsdException w:name="Light Grid Accent 1" w:semiHidden="0" w:uiPriority="62" w:unhideWhenUsed="0"/>
-    <w:lsdException w:name="Medium Shading 1 Accent 1" w:semiHidden="0" w:uiPriority="63" w:unhideWhenUsed="0"/>
-    <w:lsdException w:name="Medium Shading 2 Accent 1" w:semiHidden="0" w:uiPriority="64" w:unhideWhenUsed="0"/>
-    <w:lsdException w:name="Medium List 1 Accent 1" w:semiHidden="0" w:uiPriority="65" w:unhideWhenUsed="0"/>
-    <w:lsdException w:name="Revision" w:unhideWhenUsed="0"/>
-    <w:lsdException w:name="List Paragraph" w:semiHidden="0" w:uiPriority="34" w:unhideWhenUsed="0" w:qFormat="1"/>
-    <w:lsdException w:name="Quote" w:semiHidden="0" w:uiPriority="29" w:unhideWhenUsed="0" w:qFormat="1"/>
-    <w:lsdException w:name="Intense Quote" w:semiHidden="0" w:uiPriority="30" w:unhideWhenUsed="0" w:qFormat="1"/>
-    <w:lsdException w:name="Medium List 2 Accent 1" w:semiHidden="0" w:uiPriority="66" w:unhideWhenUsed="0"/>
-    <w:lsdException w:name="Medium Grid 1 Accent 1" w:semiHidden="0" w:uiPriority="67" w:unhideWhenUsed="0"/>
-    <w:lsdException w:name="Medium Grid 2 Accent 1" w:semiHidden="0" w:uiPriority="68" w:unhideWhenUsed="0"/>
-    <w:lsdException w:name="Medium Grid 3 Accent 1" w:semiHidden="0" w:uiPriority="69" w:unhideWhenUsed="0"/>
-    <w:lsdException w:name="Dark List Accent 1" w:semiHidden="0" w:uiPriority="70" w:unhideWhenUsed="0"/>
-    <w:lsdException w:name="Colorful Shading Accent 1" w:semiHidden="0" w:uiPriority="71" w:unhideWhenUsed="0"/>
-    <w:lsdException w:name="Colorful List Accent 1" w:semiHidden="0" w:uiPriority="72" w:unhideWhenUsed="0"/>
-    <w:lsdException w:name="Colorful Grid Accent 1" w:semiHidden="0" w:uiPriority="73" w:unhideWhenUsed="0"/>
-    <w:lsdException w:name="Light Shading Accent 2" w:semiHidden="0" w:uiPriority="60" w:unhideWhenUsed="0"/>
-    <w:lsdException w:name="Light List Accent 2" w:semiHidden="0" w:uiPriority="61" w:unhideWhenUsed="0"/>
-    <w:lsdException w:name="Light Grid Accent 2" w:semiHidden="0" w:uiPriority="62" w:unhideWhenUsed="0"/>
-    <w:lsdException w:name="Medium Shading 1 Accent 2" w:semiHidden="0" w:uiPriority="63" w:unhideWhenUsed="0"/>
-    <w:lsdException w:name="Medium Shading 2 Accent 2" w:semiHidden="0" w:uiPriority="64" w:unhideWhenUsed="0"/>
-    <w:lsdException w:name="Medium List 1 Accent 2" w:semiHidden="0" w:uiPriority="65" w:unhideWhenUsed="0"/>
-    <w:lsdException w:name="Medium List 2 Accent 2" w:semiHidden="0" w:uiPriority="66" w:unhideWhenUsed="0"/>
-    <w:lsdException w:name="Medium Grid 1 Accent 2" w:semiHidden="0" w:uiPriority="67" w:unhideWhenUsed="0"/>
-    <w:lsdException w:name="Medium Grid 2 Accent 2" w:semiHidden="0" w:uiPriority="68" w:unhideWhenUsed="0"/>
-    <w:lsdException w:name="Medium Grid 3 Accent 2" w:semiHidden="0" w:uiPriority="69" w:unhideWhenUsed="0"/>
-    <w:lsdException w:name="Dark List Accent 2" w:semiHidden="0" w:uiPriority="70" w:unhideWhenUsed="0"/>
-    <w:lsdException w:name="Colorful Shading Accent 2" w:semiHidden="0" w:uiPriority="71" w:unhideWhenUsed="0"/>
-    <w:lsdException w:name="Colorful List Accent 2" w:semiHidden="0" w:uiPriority="72" w:unhideWhenUsed="0"/>
-    <w:lsdException w:name="Colorful Grid Accent 2" w:semiHidden="0" w:uiPriority="73" w:unhideWhenUsed="0"/>
-    <w:lsdException w:name="Light Shading Accent 3" w:semiHidden="0" w:uiPriority="60" w:unhideWhenUsed="0"/>
-    <w:lsdException w:name="Light List Accent 3" w:semiHidden="0" w:uiPriority="61" w:unhideWhenUsed="0"/>
-    <w:lsdException w:name="Light Grid Accent 3" w:semiHidden="0" w:uiPriority="62" w:unhideWhenUsed="0"/>
-    <w:lsdException w:name="Medium Shading 1 Accent 3" w:semiHidden="0" w:uiPriority="63" w:unhideWhenUsed="0"/>
-    <w:lsdException w:name="Medium Shading 2 Accent 3" w:semiHidden="0" w:uiPriority="64" w:unhideWhenUsed="0"/>
-    <w:lsdException w:name="Medium List 1 Accent 3" w:semiHidden="0" w:uiPriority="65" w:unhideWhenUsed="0"/>
-    <w:lsdException w:name="Medium List 2 Accent 3" w:semiHidden="0" w:uiPriority="66" w:unhideWhenUsed="0"/>
-    <w:lsdException w:name="Medium Grid 1 Accent 3" w:semiHidden="0" w:uiPriority="67" w:unhideWhenUsed="0"/>
-    <w:lsdException w:name="Medium Grid 2 Accent 3" w:semiHidden="0" w:uiPriority="68" w:unhideWhenUsed="0"/>
-    <w:lsdException w:name="Medium Grid 3 Accent 3" w:semiHidden="0" w:uiPriority="69" w:unhideWhenUsed="0"/>
-    <w:lsdException w:name="Dark List Accent 3" w:semiHidden="0" w:uiPriority="70" w:unhideWhenUsed="0"/>
-    <w:lsdException w:name="Colorful Shading Accent 3" w:semiHidden="0" w:uiPriority="71" w:unhideWhenUsed="0"/>
-    <w:lsdException w:name="Colorful List Accent 3" w:semiHidden="0" w:uiPriority="72" w:unhideWhenUsed="0"/>
-    <w:lsdException w:name="Colorful Grid Accent 3" w:semiHidden="0" w:uiPriority="73" w:unhideWhenUsed="0"/>
-    <w:lsdException w:name="Light Shading Accent 4" w:semiHidden="0" w:uiPriority="60" w:unhideWhenUsed="0"/>
-    <w:lsdException w:name="Light List Accent 4" w:semiHidden="0" w:uiPriority="61" w:unhideWhenUsed="0"/>
-    <w:lsdException w:name="Light Grid Accent 4" w:semiHidden="0" w:uiPriority="62" w:unhideWhenUsed="0"/>
-    <w:lsdException w:name="Medium Shading 1 Accent 4" w:semiHidden="0" w:uiPriority="63" w:unhideWhenUsed="0"/>
-    <w:lsdException w:name="Medium Shading 2 Accent 4" w:semiHidden="0" w:uiPriority="64" w:unhideWhenUsed="0"/>
-    <w:lsdException w:name="Medium List 1 Accent 4" w:semiHidden="0" w:uiPriority="65" w:unhideWhenUsed="0"/>
-    <w:lsdException w:name="Medium List 2 Accent 4" w:semiHidden="0" w:uiPriority="66" w:unhideWhenUsed="0"/>
-    <w:lsdException w:name="Medium Grid 1 Accent 4" w:semiHidden="0" w:uiPriority="67" w:unhideWhenUsed="0"/>
-    <w:lsdException w:name="Medium Grid 2 Accent 4" w:semiHidden="0" w:uiPriority="68" w:unhideWhenUsed="0"/>
-    <w:lsdException w:name="Medium Grid 3 Accent 4" w:semiHidden="0" w:uiPriority="69" w:unhideWhenUsed="0"/>
-    <w:lsdException w:name="Dark List Accent 4" w:semiHidden="0" w:uiPriority="70" w:unhideWhenUsed="0"/>
-    <w:lsdException w:name="Colorful Shading Accent 4" w:semiHidden="0" w:uiPriority="71" w:unhideWhenUsed="0"/>
-    <w:lsdException w:name="Colorful List Accent 4" w:semiHidden="0" w:uiPriority="72" w:unhideWhenUsed="0"/>
-    <w:lsdException w:name="Colorful Grid Accent 4" w:semiHidden="0" w:uiPriority="73" w:unhideWhenUsed="0"/>
-    <w:lsdException w:name="Light Shading Accent 5" w:semiHidden="0" w:uiPriority="60" w:unhideWhenUsed="0"/>
-    <w:lsdException w:name="Light List Accent 5" w:semiHidden="0" w:uiPriority="61" w:unhideWhenUsed="0"/>
-    <w:lsdException w:name="Light Grid Accent 5" w:semiHidden="0" w:uiPriority="62" w:unhideWhenUsed="0"/>
-    <w:lsdException w:name="Medium Shading 1 Accent 5" w:semiHidden="0" w:uiPriority="63" w:unhideWhenUsed="0"/>
-    <w:lsdException w:name="Medium Shading 2 Accent 5" w:semiHidden="0" w:uiPriority="64" w:unhideWhenUsed="0"/>
-    <w:lsdException w:name="Medium List 1 Accent 5" w:semiHidden="0" w:uiPriority="65" w:unhideWhenUsed="0"/>
-    <w:lsdException w:name="Medium List 2 Accent 5" w:semiHidden="0" w:uiPriority="66" w:unhideWhenUsed="0"/>
-    <w:lsdException w:name="Medium Grid 1 Accent 5" w:semiHidden="0" w:uiPriority="67" w:unhideWhenUsed="0"/>
-    <w:lsdException w:name="Medium Grid 2 Accent 5" w:semiHidden="0" w:uiPriority="68" w:unhideWhenUsed="0"/>
-    <w:lsdException w:name="Medium Grid 3 Accent 5" w:semiHidden="0" w:uiPriority="69" w:unhideWhenUsed="0"/>
-    <w:lsdException w:name="Dark List Accent 5" w:semiHidden="0" w:uiPriority="70" w:unhideWhenUsed="0"/>
-    <w:lsdException w:name="Colorful Shading Accent 5" w:semiHidden="0" w:uiPriority="71" w:unhideWhenUsed="0"/>
-    <w:lsdException w:name="Colorful List Accent 5" w:semiHidden="0" w:uiPriority="72" w:unhideWhenUsed="0"/>
-    <w:lsdException w:name="Colorful Grid Accent 5" w:semiHidden="0" w:uiPriority="73" w:unhideWhenUsed="0"/>
-    <w:lsdException w:name="Light Shading Accent 6" w:semiHidden="0" w:uiPriority="60" w:unhideWhenUsed="0"/>
-    <w:lsdException w:name="Light List Accent 6" w:semiHidden="0" w:uiPriority="61" w:unhideWhenUsed="0"/>
-    <w:lsdException w:name="Light Grid Accent 6" w:semiHidden="0" w:uiPriority="62" w:unhideWhenUsed="0"/>
-    <w:lsdException w:name="Medium Shading 1 Accent 6" w:semiHidden="0" w:uiPriority="63" w:unhideWhenUsed="0"/>
-    <w:lsdException w:name="Medium Shading 2 Accent 6" w:semiHidden="0" w:uiPriority="64" w:unhideWhenUsed="0"/>
-    <w:lsdException w:name="Medium List 1 Accent 6" w:semiHidden="0" w:uiPriority="65" w:unhideWhenUsed="0"/>
-    <w:lsdException w:name="Medium List 2 Accent 6" w:semiHidden="0" w:uiPriority="66" w:unhideWhenUsed="0"/>
-    <w:lsdException w:name="Medium Grid 1 Accent 6" w:semiHidden="0" w:uiPriority="67" w:unhideWhenUsed="0"/>
-    <w:lsdException w:name="Medium Grid 2 Accent 6" w:semiHidden="0" w:uiPriority="68" w:unhideWhenUsed="0"/>
-    <w:lsdException w:name="Medium Grid 3 Accent 6" w:semiHidden="0" w:uiPriority="69" w:unhideWhenUsed="0"/>
-    <w:lsdException w:name="Dark List Accent 6" w:semiHidden="0" w:uiPriority="70" w:unhideWhenUsed="0"/>
-    <w:lsdException w:name="Colorful Shading Accent 6" w:semiHidden="0" w:uiPriority="71" w:unhideWhenUsed="0"/>
-    <w:lsdException w:name="Colorful List Accent 6" w:semiHidden="0" w:uiPriority="72" w:unhideWhenUsed="0"/>
-    <w:lsdException w:name="Colorful Grid Accent 6" w:semiHidden="0" w:uiPriority="73" w:unhideWhenUsed="0"/>
-    <w:lsdException w:name="Subtle Emphasis" w:semiHidden="0" w:uiPriority="19" w:unhideWhenUsed="0" w:qFormat="1"/>
-    <w:lsdException w:name="Intense Emphasis" w:semiHidden="0" w:uiPriority="21" w:unhideWhenUsed="0" w:qFormat="1"/>
-    <w:lsdException w:name="Subtle Reference" w:semiHidden="0" w:uiPriority="31" w:unhideWhenUsed="0" w:qFormat="1"/>
-    <w:lsdException w:name="Intense Reference" w:semiHidden="0" w:uiPriority="32" w:unhideWhenUsed="0" w:qFormat="1"/>
-    <w:lsdException w:name="Book Title" w:semiHidden="0" w:uiPriority="33" w:unhideWhenUsed="0" w:qFormat="1"/>
-    <w:lsdException w:name="Bibliography" w:uiPriority="37"/>
-    <w:lsdException w:name="TOC Heading" w:uiPriority="39" w:qFormat="1"/>
+  <w:latentStyles w:defLockedState="0" w:defUIPriority="99" w:defSemiHidden="0" w:defUnhideWhenUsed="0" w:defQFormat="0" w:count="371">
+    <w:lsdException w:name="Normal" w:uiPriority="0" w:qFormat="1"/>
+    <w:lsdException w:name="heading 1" w:uiPriority="0" w:qFormat="1"/>
+    <w:lsdException w:name="heading 2" w:semiHidden="1" w:uiPriority="0" w:unhideWhenUsed="1" w:qFormat="1"/>
+    <w:lsdException w:name="heading 3" w:semiHidden="1" w:uiPriority="0" w:unhideWhenUsed="1" w:qFormat="1"/>
+    <w:lsdException w:name="heading 4" w:semiHidden="1" w:uiPriority="0" w:unhideWhenUsed="1" w:qFormat="1"/>
+    <w:lsdException w:name="heading 5" w:semiHidden="1" w:uiPriority="0" w:unhideWhenUsed="1" w:qFormat="1"/>
+    <w:lsdException w:name="heading 6" w:semiHidden="1" w:uiPriority="0" w:unhideWhenUsed="1" w:qFormat="1"/>
+    <w:lsdException w:name="heading 7" w:semiHidden="1" w:uiPriority="0" w:unhideWhenUsed="1" w:qFormat="1"/>
+    <w:lsdException w:name="heading 8" w:semiHidden="1" w:uiPriority="0" w:unhideWhenUsed="1" w:qFormat="1"/>
+    <w:lsdException w:name="heading 9" w:semiHidden="1" w:uiPriority="0" w:unhideWhenUsed="1" w:qFormat="1"/>
+    <w:lsdException w:name="index 1" w:semiHidden="1" w:unhideWhenUsed="1"/>
+    <w:lsdException w:name="index 2" w:semiHidden="1" w:unhideWhenUsed="1"/>
+    <w:lsdException w:name="index 3" w:semiHidden="1" w:unhideWhenUsed="1"/>
+    <w:lsdException w:name="index 4" w:semiHidden="1" w:unhideWhenUsed="1"/>
+    <w:lsdException w:name="index 5" w:semiHidden="1" w:unhideWhenUsed="1"/>
+    <w:lsdException w:name="index 6" w:semiHidden="1" w:unhideWhenUsed="1"/>
+    <w:lsdException w:name="index 7" w:semiHidden="1" w:unhideWhenUsed="1"/>
+    <w:lsdException w:name="index 8" w:semiHidden="1" w:unhideWhenUsed="1"/>
+    <w:lsdException w:name="index 9" w:semiHidden="1" w:unhideWhenUsed="1"/>
+    <w:lsdException w:name="toc 1" w:semiHidden="1" w:uiPriority="39" w:unhideWhenUsed="1" w:qFormat="1"/>
+    <w:lsdException w:name="toc 2" w:semiHidden="1" w:uiPriority="39" w:unhideWhenUsed="1" w:qFormat="1"/>
+    <w:lsdException w:name="toc 3" w:semiHidden="1" w:uiPriority="39" w:unhideWhenUsed="1" w:qFormat="1"/>
+    <w:lsdException w:name="toc 4" w:semiHidden="1" w:uiPriority="39" w:unhideWhenUsed="1"/>
+    <w:lsdException w:name="toc 5" w:semiHidden="1" w:uiPriority="39" w:unhideWhenUsed="1"/>
+    <w:lsdException w:name="toc 6" w:semiHidden="1" w:uiPriority="39" w:unhideWhenUsed="1"/>
+    <w:lsdException w:name="toc 7" w:semiHidden="1" w:uiPriority="39" w:unhideWhenUsed="1"/>
+    <w:lsdException w:name="toc 8" w:semiHidden="1" w:uiPriority="39" w:unhideWhenUsed="1"/>
+    <w:lsdException w:name="toc 9" w:semiHidden="1" w:uiPriority="39" w:unhideWhenUsed="1"/>
+    <w:lsdException w:name="Normal Indent" w:semiHidden="1" w:unhideWhenUsed="1"/>
+    <w:lsdException w:name="footnote text" w:semiHidden="1" w:unhideWhenUsed="1"/>
+    <w:lsdException w:name="annotation text" w:semiHidden="1" w:unhideWhenUsed="1"/>
+    <w:lsdException w:name="header" w:semiHidden="1" w:unhideWhenUsed="1"/>
+    <w:lsdException w:name="footer" w:semiHidden="1" w:unhideWhenUsed="1"/>
+    <w:lsdException w:name="index heading" w:semiHidden="1" w:unhideWhenUsed="1"/>
+    <w:lsdException w:name="caption" w:semiHidden="1" w:uiPriority="35" w:unhideWhenUsed="1" w:qFormat="1"/>
+    <w:lsdException w:name="table of figures" w:semiHidden="1" w:unhideWhenUsed="1"/>
+    <w:lsdException w:name="envelope address" w:semiHidden="1" w:unhideWhenUsed="1"/>
+    <w:lsdException w:name="envelope return" w:semiHidden="1" w:unhideWhenUsed="1"/>
+    <w:lsdException w:name="footnote reference" w:semiHidden="1" w:unhideWhenUsed="1"/>
+    <w:lsdException w:name="annotation reference" w:semiHidden="1" w:unhideWhenUsed="1"/>
+    <w:lsdException w:name="line number" w:semiHidden="1" w:unhideWhenUsed="1"/>
+    <w:lsdException w:name="page number" w:semiHidden="1" w:unhideWhenUsed="1"/>
+    <w:lsdException w:name="endnote reference" w:semiHidden="1" w:unhideWhenUsed="1"/>
+    <w:lsdException w:name="endnote text" w:semiHidden="1" w:unhideWhenUsed="1"/>
+    <w:lsdException w:name="table of authorities" w:semiHidden="1" w:unhideWhenUsed="1"/>
+    <w:lsdException w:name="macro" w:semiHidden="1" w:unhideWhenUsed="1"/>
+    <w:lsdException w:name="toa heading" w:semiHidden="1" w:unhideWhenUsed="1"/>
+    <w:lsdException w:name="List" w:semiHidden="1" w:unhideWhenUsed="1"/>
+    <w:lsdException w:name="List Bullet" w:semiHidden="1" w:uiPriority="0" w:unhideWhenUsed="1"/>
+    <w:lsdException w:name="List Number" w:semiHidden="1" w:unhideWhenUsed="1"/>
+    <w:lsdException w:name="List 2" w:semiHidden="1" w:unhideWhenUsed="1"/>
+    <w:lsdException w:name="List 3" w:semiHidden="1" w:unhideWhenUsed="1"/>
+    <w:lsdException w:name="List 4" w:semiHidden="1" w:unhideWhenUsed="1"/>
+    <w:lsdException w:name="List 5" w:semiHidden="1" w:unhideWhenUsed="1"/>
+    <w:lsdException w:name="List Bullet 2" w:semiHidden="1" w:unhideWhenUsed="1"/>
+    <w:lsdException w:name="List Bullet 3" w:semiHidden="1" w:unhideWhenUsed="1"/>
+    <w:lsdException w:name="List Bullet 4" w:semiHidden="1" w:unhideWhenUsed="1"/>
+    <w:lsdException w:name="List Bullet 5" w:semiHidden="1" w:unhideWhenUsed="1"/>
+    <w:lsdException w:name="List Number 2" w:semiHidden="1" w:unhideWhenUsed="1"/>
+    <w:lsdException w:name="List Number 3" w:semiHidden="1" w:unhideWhenUsed="1"/>
+    <w:lsdException w:name="List Number 4" w:semiHidden="1" w:unhideWhenUsed="1"/>
+    <w:lsdException w:name="List Number 5" w:semiHidden="1" w:unhideWhenUsed="1"/>
+    <w:lsdException w:name="Title" w:uiPriority="10" w:qFormat="1"/>
+    <w:lsdException w:name="Closing" w:semiHidden="1" w:unhideWhenUsed="1"/>
+    <w:lsdException w:name="Signature" w:semiHidden="1" w:unhideWhenUsed="1"/>
+    <w:lsdException w:name="Default Paragraph Font" w:semiHidden="1" w:uiPriority="1" w:unhideWhenUsed="1"/>
+    <w:lsdException w:name="Body Text" w:semiHidden="1" w:unhideWhenUsed="1"/>
+    <w:lsdException w:name="Body Text Indent" w:semiHidden="1" w:unhideWhenUsed="1"/>
+    <w:lsdException w:name="List Continue" w:semiHidden="1" w:unhideWhenUsed="1"/>
+    <w:lsdException w:name="List Continue 2" w:semiHidden="1" w:unhideWhenUsed="1"/>
+    <w:lsdException w:name="List Continue 3" w:semiHidden="1" w:unhideWhenUsed="1"/>
+    <w:lsdException w:name="List Continue 4" w:semiHidden="1" w:unhideWhenUsed="1"/>
+    <w:lsdException w:name="List Continue 5" w:semiHidden="1" w:unhideWhenUsed="1"/>
+    <w:lsdException w:name="Message Header" w:semiHidden="1" w:unhideWhenUsed="1"/>
+    <w:lsdException w:name="Subtitle" w:uiPriority="11" w:qFormat="1"/>
+    <w:lsdException w:name="Salutation" w:semiHidden="1" w:unhideWhenUsed="1"/>
+    <w:lsdException w:name="Date" w:semiHidden="1" w:unhideWhenUsed="1"/>
+    <w:lsdException w:name="Body Text First Indent" w:semiHidden="1" w:unhideWhenUsed="1"/>
+    <w:lsdException w:name="Body Text First Indent 2" w:semiHidden="1" w:unhideWhenUsed="1"/>
+    <w:lsdException w:name="Note Heading" w:semiHidden="1" w:unhideWhenUsed="1"/>
+    <w:lsdException w:name="Body Text 2" w:semiHidden="1" w:unhideWhenUsed="1"/>
+    <w:lsdException w:name="Body Text 3" w:semiHidden="1" w:uiPriority="0" w:unhideWhenUsed="1"/>
+    <w:lsdException w:name="Body Text Indent 2" w:semiHidden="1" w:unhideWhenUsed="1"/>
+    <w:lsdException w:name="Body Text Indent 3" w:semiHidden="1" w:unhideWhenUsed="1"/>
+    <w:lsdException w:name="Block Text" w:semiHidden="1" w:unhideWhenUsed="1"/>
+    <w:lsdException w:name="Hyperlink" w:semiHidden="1" w:unhideWhenUsed="1"/>
+    <w:lsdException w:name="FollowedHyperlink" w:semiHidden="1" w:unhideWhenUsed="1"/>
+    <w:lsdException w:name="Strong" w:uiPriority="22" w:qFormat="1"/>
+    <w:lsdException w:name="Emphasis" w:uiPriority="20" w:qFormat="1"/>
+    <w:lsdException w:name="Document Map" w:semiHidden="1" w:unhideWhenUsed="1"/>
+    <w:lsdException w:name="Plain Text" w:semiHidden="1" w:unhideWhenUsed="1"/>
+    <w:lsdException w:name="E-mail Signature" w:semiHidden="1" w:unhideWhenUsed="1"/>
+    <w:lsdException w:name="HTML Top of Form" w:semiHidden="1" w:unhideWhenUsed="1"/>
+    <w:lsdException w:name="HTML Bottom of Form" w:semiHidden="1" w:unhideWhenUsed="1"/>
+    <w:lsdException w:name="Normal (Web)" w:semiHidden="1" w:unhideWhenUsed="1"/>
+    <w:lsdException w:name="HTML Acronym" w:semiHidden="1" w:unhideWhenUsed="1"/>
+    <w:lsdException w:name="HTML Address" w:semiHidden="1" w:unhideWhenUsed="1"/>
+    <w:lsdException w:name="HTML Cite" w:semiHidden="1" w:unhideWhenUsed="1"/>
+    <w:lsdException w:name="HTML Code" w:semiHidden="1" w:unhideWhenUsed="1"/>
+    <w:lsdException w:name="HTML Definition" w:semiHidden="1" w:unhideWhenUsed="1"/>
+    <w:lsdException w:name="HTML Keyboard" w:semiHidden="1" w:unhideWhenUsed="1"/>
+    <w:lsdException w:name="HTML Preformatted" w:semiHidden="1" w:unhideWhenUsed="1"/>
+    <w:lsdException w:name="HTML Sample" w:semiHidden="1" w:unhideWhenUsed="1"/>
+    <w:lsdException w:name="HTML Typewriter" w:semiHidden="1" w:unhideWhenUsed="1"/>
+    <w:lsdException w:name="HTML Variable" w:semiHidden="1" w:unhideWhenUsed="1"/>
+    <w:lsdException w:name="Normal Table" w:semiHidden="1" w:unhideWhenUsed="1"/>
+    <w:lsdException w:name="annotation subject" w:semiHidden="1" w:unhideWhenUsed="1"/>
+    <w:lsdException w:name="No List" w:semiHidden="1" w:unhideWhenUsed="1"/>
+    <w:lsdException w:name="Outline List 1" w:semiHidden="1" w:unhideWhenUsed="1"/>
+    <w:lsdException w:name="Outline List 2" w:semiHidden="1" w:unhideWhenUsed="1"/>
+    <w:lsdException w:name="Outline List 3" w:semiHidden="1" w:unhideWhenUsed="1"/>
+    <w:lsdException w:name="Table Simple 1" w:semiHidden="1" w:unhideWhenUsed="1"/>
+    <w:lsdException w:name="Table Simple 2" w:semiHidden="1" w:unhideWhenUsed="1"/>
+    <w:lsdException w:name="Table Simple 3" w:semiHidden="1" w:unhideWhenUsed="1"/>
+    <w:lsdException w:name="Table Classic 1" w:semiHidden="1" w:unhideWhenUsed="1"/>
+    <w:lsdException w:name="Table Classic 2" w:semiHidden="1" w:unhideWhenUsed="1"/>
+    <w:lsdException w:name="Table Classic 3" w:semiHidden="1" w:unhideWhenUsed="1"/>
+    <w:lsdException w:name="Table Classic 4" w:semiHidden="1" w:unhideWhenUsed="1"/>
+    <w:lsdException w:name="Table Colorful 1" w:semiHidden="1" w:unhideWhenUsed="1"/>
+    <w:lsdException w:name="Table Colorful 2" w:semiHidden="1" w:unhideWhenUsed="1"/>
+    <w:lsdException w:name="Table Colorful 3" w:semiHidden="1" w:unhideWhenUsed="1"/>
+    <w:lsdException w:name="Table Columns 1" w:semiHidden="1" w:unhideWhenUsed="1"/>
+    <w:lsdException w:name="Table Columns 2" w:semiHidden="1" w:unhideWhenUsed="1"/>
+    <w:lsdException w:name="Table Columns 3" w:semiHidden="1" w:unhideWhenUsed="1"/>
+    <w:lsdException w:name="Table Columns 4" w:semiHidden="1" w:unhideWhenUsed="1"/>
+    <w:lsdException w:name="Table Columns 5" w:semiHidden="1" w:unhideWhenUsed="1"/>
+    <w:lsdException w:name="Table Grid 1" w:semiHidden="1" w:unhideWhenUsed="1"/>
+    <w:lsdException w:name="Table Grid 2" w:semiHidden="1" w:unhideWhenUsed="1"/>
+    <w:lsdException w:name="Table Grid 3" w:semiHidden="1" w:unhideWhenUsed="1"/>
+    <w:lsdException w:name="Table Grid 4" w:semiHidden="1" w:unhideWhenUsed="1"/>
+    <w:lsdException w:name="Table Grid 5" w:semiHidden="1" w:unhideWhenUsed="1"/>
+    <w:lsdException w:name="Table Grid 6" w:semiHidden="1" w:unhideWhenUsed="1"/>
+    <w:lsdException w:name="Table Grid 7" w:semiHidden="1" w:unhideWhenUsed="1"/>
+    <w:lsdException w:name="Table Grid 8" w:semiHidden="1" w:unhideWhenUsed="1"/>
+    <w:lsdException w:name="Table List 1" w:semiHidden="1" w:unhideWhenUsed="1"/>
+    <w:lsdException w:name="Table List 2" w:semiHidden="1" w:unhideWhenUsed="1"/>
+    <w:lsdException w:name="Table List 3" w:semiHidden="1" w:unhideWhenUsed="1"/>
+    <w:lsdException w:name="Table List 4" w:semiHidden="1" w:unhideWhenUsed="1"/>
+    <w:lsdException w:name="Table List 5" w:semiHidden="1" w:unhideWhenUsed="1"/>
+    <w:lsdException w:name="Table List 6" w:semiHidden="1" w:unhideWhenUsed="1"/>
+    <w:lsdException w:name="Table List 7" w:semiHidden="1" w:unhideWhenUsed="1"/>
+    <w:lsdException w:name="Table List 8" w:semiHidden="1" w:unhideWhenUsed="1"/>
+    <w:lsdException w:name="Table 3D effects 1" w:semiHidden="1" w:unhideWhenUsed="1"/>
+    <w:lsdException w:name="Table 3D effects 2" w:semiHidden="1" w:unhideWhenUsed="1"/>
+    <w:lsdException w:name="Table 3D effects 3" w:semiHidden="1" w:unhideWhenUsed="1"/>
+    <w:lsdException w:name="Table Contemporary" w:semiHidden="1" w:unhideWhenUsed="1"/>
+    <w:lsdException w:name="Table Elegant" w:semiHidden="1" w:unhideWhenUsed="1"/>
+    <w:lsdException w:name="Table Professional" w:semiHidden="1" w:unhideWhenUsed="1"/>
+    <w:lsdException w:name="Table Subtle 1" w:semiHidden="1" w:unhideWhenUsed="1"/>
+    <w:lsdException w:name="Table Subtle 2" w:semiHidden="1" w:unhideWhenUsed="1"/>
+    <w:lsdException w:name="Table Web 1" w:semiHidden="1" w:unhideWhenUsed="1"/>
+    <w:lsdException w:name="Table Web 2" w:semiHidden="1" w:unhideWhenUsed="1"/>
+    <w:lsdException w:name="Table Web 3" w:semiHidden="1" w:unhideWhenUsed="1"/>
+    <w:lsdException w:name="Balloon Text" w:semiHidden="1" w:unhideWhenUsed="1"/>
+    <w:lsdException w:name="Table Grid" w:uiPriority="39"/>
+    <w:lsdException w:name="Table Theme" w:semiHidden="1" w:unhideWhenUsed="1"/>
+    <w:lsdException w:name="Placeholder Text" w:semiHidden="1"/>
+    <w:lsdException w:name="No Spacing" w:uiPriority="1" w:qFormat="1"/>
+    <w:lsdException w:name="Light Shading" w:uiPriority="60"/>
+    <w:lsdException w:name="Light List" w:uiPriority="61"/>
+    <w:lsdException w:name="Light Grid" w:uiPriority="62"/>
+    <w:lsdException w:name="Medium Shading 1" w:uiPriority="63"/>
+    <w:lsdException w:name="Medium Shading 2" w:uiPriority="64"/>
+    <w:lsdException w:name="Medium List 1" w:uiPriority="65"/>
+    <w:lsdException w:name="Medium List 2" w:uiPriority="66"/>
+    <w:lsdException w:name="Medium Grid 1" w:uiPriority="67"/>
+    <w:lsdException w:name="Medium Grid 2" w:uiPriority="68"/>
+    <w:lsdException w:name="Medium Grid 3" w:uiPriority="69"/>
+    <w:lsdException w:name="Dark List" w:uiPriority="70"/>
+    <w:lsdException w:name="Colorful Shading" w:uiPriority="71"/>
+    <w:lsdException w:name="Colorful List" w:uiPriority="72"/>
+    <w:lsdException w:name="Colorful Grid" w:uiPriority="73"/>
+    <w:lsdException w:name="Light Shading Accent 1" w:uiPriority="60"/>
+    <w:lsdException w:name="Light List Accent 1" w:uiPriority="61"/>
+    <w:lsdException w:name="Light Grid Accent 1" w:uiPriority="62"/>
+    <w:lsdException w:name="Medium Shading 1 Accent 1" w:uiPriority="63"/>
+    <w:lsdException w:name="Medium Shading 2 Accent 1" w:uiPriority="64"/>
+    <w:lsdException w:name="Medium List 1 Accent 1" w:uiPriority="65"/>
+    <w:lsdException w:name="Revision" w:semiHidden="1"/>
+    <w:lsdException w:name="List Paragraph" w:uiPriority="34" w:qFormat="1"/>
+    <w:lsdException w:name="Quote" w:uiPriority="29" w:qFormat="1"/>
+    <w:lsdException w:name="Intense Quote" w:uiPriority="30" w:qFormat="1"/>
+    <w:lsdException w:name="Medium List 2 Accent 1" w:uiPriority="66"/>
+    <w:lsdException w:name="Medium Grid 1 Accent 1" w:uiPriority="67"/>
+    <w:lsdException w:name="Medium Grid 2 Accent 1" w:uiPriority="68"/>
+    <w:lsdException w:name="Medium Grid 3 Accent 1" w:uiPriority="69"/>
+    <w:lsdException w:name="Dark List Accent 1" w:uiPriority="70"/>
+    <w:lsdException w:name="Colorful Shading Accent 1" w:uiPriority="71"/>
+    <w:lsdException w:name="Colorful List Accent 1" w:uiPriority="72"/>
+    <w:lsdException w:name="Colorful Grid Accent 1" w:uiPriority="73"/>
+    <w:lsdException w:name="Light Shading Accent 2" w:uiPriority="60"/>
+    <w:lsdException w:name="Light List Accent 2" w:uiPriority="61"/>
+    <w:lsdException w:name="Light Grid Accent 2" w:uiPriority="62"/>
+    <w:lsdException w:name="Medium Shading 1 Accent 2" w:uiPriority="63"/>
+    <w:lsdException w:name="Medium Shading 2 Accent 2" w:uiPriority="64"/>
+    <w:lsdException w:name="Medium List 1 Accent 2" w:uiPriority="65"/>
+    <w:lsdException w:name="Medium List 2 Accent 2" w:uiPriority="66"/>
+    <w:lsdException w:name="Medium Grid 1 Accent 2" w:uiPriority="67"/>
+    <w:lsdException w:name="Medium Grid 2 Accent 2" w:uiPriority="68"/>
+    <w:lsdException w:name="Medium Grid 3 Accent 2" w:uiPriority="69"/>
+    <w:lsdException w:name="Dark List Accent 2" w:uiPriority="70"/>
+    <w:lsdException w:name="Colorful Shading Accent 2" w:uiPriority="71"/>
+    <w:lsdException w:name="Colorful List Accent 2" w:uiPriority="72"/>
+    <w:lsdException w:name="Colorful Grid Accent 2" w:uiPriority="73"/>
+    <w:lsdException w:name="Light Shading Accent 3" w:uiPriority="60"/>
+    <w:lsdException w:name="Light List Accent 3" w:uiPriority="61"/>
+    <w:lsdException w:name="Light Grid Accent 3" w:uiPriority="62"/>
+    <w:lsdException w:name="Medium Shading 1 Accent 3" w:uiPriority="63"/>
+    <w:lsdException w:name="Medium Shading 2 Accent 3" w:uiPriority="64"/>
+    <w:lsdException w:name="Medium List 1 Accent 3" w:uiPriority="65"/>
+    <w:lsdException w:name="Medium List 2 Accent 3" w:uiPriority="66"/>
+    <w:lsdException w:name="Medium Grid 1 Accent 3" w:uiPriority="67"/>
+    <w:lsdException w:name="Medium Grid 2 Accent 3" w:uiPriority="68"/>
+    <w:lsdException w:name="Medium Grid 3 Accent 3" w:uiPriority="69"/>
+    <w:lsdException w:name="Dark List Accent 3" w:uiPriority="70"/>
+    <w:lsdException w:name="Colorful Shading Accent 3" w:uiPriority="71"/>
+    <w:lsdException w:name="Colorful List Accent 3" w:uiPriority="72"/>
+    <w:lsdException w:name="Colorful Grid Accent 3" w:uiPriority="73"/>
+    <w:lsdException w:name="Light Shading Accent 4" w:uiPriority="60"/>
+    <w:lsdException w:name="Light List Accent 4" w:uiPriority="61"/>
+    <w:lsdException w:name="Light Grid Accent 4" w:uiPriority="62"/>
+    <w:lsdException w:name="Medium Shading 1 Accent 4" w:uiPriority="63"/>
+    <w:lsdException w:name="Medium Shading 2 Accent 4" w:uiPriority="64"/>
+    <w:lsdException w:name="Medium List 1 Accent 4" w:uiPriority="65"/>
+    <w:lsdException w:name="Medium List 2 Accent 4" w:uiPriority="66"/>
+    <w:lsdException w:name="Medium Grid 1 Accent 4" w:uiPriority="67"/>
+    <w:lsdException w:name="Medium Grid 2 Accent 4" w:uiPriority="68"/>
+    <w:lsdException w:name="Medium Grid 3 Accent 4" w:uiPriority="69"/>
+    <w:lsdException w:name="Dark List Accent 4" w:uiPriority="70"/>
+    <w:lsdException w:name="Colorful Shading Accent 4" w:uiPriority="71"/>
+    <w:lsdException w:name="Colorful List Accent 4" w:uiPriority="72"/>
+    <w:lsdException w:name="Colorful Grid Accent 4" w:uiPriority="73"/>
+    <w:lsdException w:name="Light Shading Accent 5" w:uiPriority="60"/>
+    <w:lsdException w:name="Light List Accent 5" w:uiPriority="61"/>
+    <w:lsdException w:name="Light Grid Accent 5" w:uiPriority="62"/>
+    <w:lsdException w:name="Medium Shading 1 Accent 5" w:uiPriority="63"/>
+    <w:lsdException w:name="Medium Shading 2 Accent 5" w:uiPriority="64"/>
+    <w:lsdException w:name="Medium List 1 Accent 5" w:uiPriority="65"/>
+    <w:lsdException w:name="Medium List 2 Accent 5" w:uiPriority="66"/>
+    <w:lsdException w:name="Medium Grid 1 Accent 5" w:uiPriority="67"/>
+    <w:lsdException w:name="Medium Grid 2 Accent 5" w:uiPriority="68"/>
+    <w:lsdException w:name="Medium Grid 3 Accent 5" w:uiPriority="69"/>
+    <w:lsdException w:name="Dark List Accent 5" w:uiPriority="70"/>
+    <w:lsdException w:name="Colorful Shading Accent 5" w:uiPriority="71"/>
+    <w:lsdException w:name="Colorful List Accent 5" w:uiPriority="72"/>
+    <w:lsdException w:name="Colorful Grid Accent 5" w:uiPriority="73"/>
+    <w:lsdException w:name="Light Shading Accent 6" w:uiPriority="60"/>
+    <w:lsdException w:name="Light List Accent 6" w:uiPriority="61"/>
+    <w:lsdException w:name="Light Grid Accent 6" w:uiPriority="62"/>
+    <w:lsdException w:name="Medium Shading 1 Accent 6" w:uiPriority="63"/>
+    <w:lsdException w:name="Medium Shading 2 Accent 6" w:uiPriority="64"/>
+    <w:lsdException w:name="Medium List 1 Accent 6" w:uiPriority="65"/>
+    <w:lsdException w:name="Medium List 2 Accent 6" w:uiPriority="66"/>
+    <w:lsdException w:name="Medium Grid 1 Accent 6" w:uiPriority="67"/>
+    <w:lsdException w:name="Medium Grid 2 Accent 6" w:uiPriority="68"/>
+    <w:lsdException w:name="Medium Grid 3 Accent 6" w:uiPriority="69"/>
+    <w:lsdException w:name="Dark List Accent 6" w:uiPriority="70"/>
+    <w:lsdException w:name="Colorful Shading Accent 6" w:uiPriority="71"/>
+    <w:lsdException w:name="Colorful List Accent 6" w:uiPriority="72"/>
+    <w:lsdException w:name="Colorful Grid Accent 6" w:uiPriority="73"/>
+    <w:lsdException w:name="Subtle Emphasis" w:uiPriority="19" w:qFormat="1"/>
+    <w:lsdException w:name="Intense Emphasis" w:uiPriority="21" w:qFormat="1"/>
+    <w:lsdException w:name="Subtle Reference" w:uiPriority="31" w:qFormat="1"/>
+    <w:lsdException w:name="Intense Reference" w:uiPriority="32" w:qFormat="1"/>
+    <w:lsdException w:name="Book Title" w:uiPriority="33" w:qFormat="1"/>
+    <w:lsdException w:name="Bibliography" w:semiHidden="1" w:uiPriority="37" w:unhideWhenUsed="1"/>
+    <w:lsdException w:name="TOC Heading" w:semiHidden="1" w:uiPriority="39" w:unhideWhenUsed="1" w:qFormat="1"/>
+    <w:lsdException w:name="Plain Table 1" w:uiPriority="41"/>
+    <w:lsdException w:name="Plain Table 2" w:uiPriority="42"/>
+    <w:lsdException w:name="Plain Table 3" w:uiPriority="43"/>
+    <w:lsdException w:name="Plain Table 4" w:uiPriority="44"/>
+    <w:lsdException w:name="Plain Table 5" w:uiPriority="45"/>
+    <w:lsdException w:name="Grid Table Light" w:uiPriority="40"/>
+    <w:lsdException w:name="Grid Table 1 Light" w:uiPriority="46"/>
+    <w:lsdException w:name="Grid Table 2" w:uiPriority="47"/>
+    <w:lsdException w:name="Grid Table 3" w:uiPriority="48"/>
+    <w:lsdException w:name="Grid Table 4" w:uiPriority="49"/>
+    <w:lsdException w:name="Grid Table 5 Dark" w:uiPriority="50"/>
+    <w:lsdException w:name="Grid Table 6 Colorful" w:uiPriority="51"/>
+    <w:lsdException w:name="Grid Table 7 Colorful" w:uiPriority="52"/>
+    <w:lsdException w:name="Grid Table 1 Light Accent 1" w:uiPriority="46"/>
+    <w:lsdException w:name="Grid Table 2 Accent 1" w:uiPriority="47"/>
+    <w:lsdException w:name="Grid Table 3 Accent 1" w:uiPriority="48"/>
+    <w:lsdException w:name="Grid Table 4 Accent 1" w:uiPriority="49"/>
+    <w:lsdException w:name="Grid Table 5 Dark Accent 1" w:uiPriority="50"/>
+    <w:lsdException w:name="Grid Table 6 Colorful Accent 1" w:uiPriority="51"/>
+    <w:lsdException w:name="Grid Table 7 Colorful Accent 1" w:uiPriority="52"/>
+    <w:lsdException w:name="Grid Table 1 Light Accent 2" w:uiPriority="46"/>
+    <w:lsdException w:name="Grid Table 2 Accent 2" w:uiPriority="47"/>
+    <w:lsdException w:name="Grid Table 3 Accent 2" w:uiPriority="48"/>
+    <w:lsdException w:name="Grid Table 4 Accent 2" w:uiPriority="49"/>
+    <w:lsdException w:name="Grid Table 5 Dark Accent 2" w:uiPriority="50"/>
+    <w:lsdException w:name="Grid Table 6 Colorful Accent 2" w:uiPriority="51"/>
+    <w:lsdException w:name="Grid Table 7 Colorful Accent 2" w:uiPriority="52"/>
+    <w:lsdException w:name="Grid Table 1 Light Accent 3" w:uiPriority="46"/>
+    <w:lsdException w:name="Grid Table 2 Accent 3" w:uiPriority="47"/>
+    <w:lsdException w:name="Grid Table 3 Accent 3" w:uiPriority="48"/>
+    <w:lsdException w:name="Grid Table 4 Accent 3" w:uiPriority="49"/>
+    <w:lsdException w:name="Grid Table 5 Dark Accent 3" w:uiPriority="50"/>
+    <w:lsdException w:name="Grid Table 6 Colorful Accent 3" w:uiPriority="51"/>
+    <w:lsdException w:name="Grid Table 7 Colorful Accent 3" w:uiPriority="52"/>
+    <w:lsdException w:name="Grid Table 1 Light Accent 4" w:uiPriority="46"/>
+    <w:lsdException w:name="Grid Table 2 Accent 4" w:uiPriority="47"/>
+    <w:lsdException w:name="Grid Table 3 Accent 4" w:uiPriority="48"/>
+    <w:lsdException w:name="Grid Table 4 Accent 4" w:uiPriority="49"/>
+    <w:lsdException w:name="Grid Table 5 Dark Accent 4" w:uiPriority="50"/>
+    <w:lsdException w:name="Grid Table 6 Colorful Accent 4" w:uiPriority="51"/>
+    <w:lsdException w:name="Grid Table 7 Colorful Accent 4" w:uiPriority="52"/>
+    <w:lsdException w:name="Grid Table 1 Light Accent 5" w:uiPriority="46"/>
+    <w:lsdException w:name="Grid Table 2 Accent 5" w:uiPriority="47"/>
+    <w:lsdException w:name="Grid Table 3 Accent 5" w:uiPriority="48"/>
+    <w:lsdException w:name="Grid Table 4 Accent 5" w:uiPriority="49"/>
+    <w:lsdException w:name="Grid Table 5 Dark Accent 5" w:uiPriority="50"/>
+    <w:lsdException w:name="Grid Table 6 Colorful Accent 5" w:uiPriority="51"/>
+    <w:lsdException w:name="Grid Table 7 Colorful Accent 5" w:uiPriority="52"/>
+    <w:lsdException w:name="Grid Table 1 Light Accent 6" w:uiPriority="46"/>
+    <w:lsdException w:name="Grid Table 2 Accent 6" w:uiPriority="47"/>
+    <w:lsdException w:name="Grid Table 3 Accent 6" w:uiPriority="48"/>
+    <w:lsdException w:name="Grid Table 4 Accent 6" w:uiPriority="49"/>
+    <w:lsdException w:name="Grid Table 5 Dark Accent 6" w:uiPriority="50"/>
+    <w:lsdException w:name="Grid Table 6 Colorful Accent 6" w:uiPriority="51"/>
+    <w:lsdException w:name="Grid Table 7 Colorful Accent 6" w:uiPriority="52"/>
+    <w:lsdException w:name="List Table 1 Light" w:uiPriority="46"/>
+    <w:lsdException w:name="List Table 2" w:uiPriority="47"/>
+    <w:lsdException w:name="List Table 3" w:uiPriority="48"/>
+    <w:lsdException w:name="List Table 4" w:uiPriority="49"/>
+    <w:lsdException w:name="List Table 5 Dark" w:uiPriority="50"/>
+    <w:lsdException w:name="List Table 6 Colorful" w:uiPriority="51"/>
+    <w:lsdException w:name="List Table 7 Colorful" w:uiPriority="52"/>
+    <w:lsdException w:name="List Table 1 Light Accent 1" w:uiPriority="46"/>
+    <w:lsdException w:name="List Table 2 Accent 1" w:uiPriority="47"/>
+    <w:lsdException w:name="List Table 3 Accent 1" w:uiPriority="48"/>
+    <w:lsdException w:name="List Table 4 Accent 1" w:uiPriority="49"/>
+    <w:lsdException w:name="List Table 5 Dark Accent 1" w:uiPriority="50"/>
+    <w:lsdException w:name="List Table 6 Colorful Accent 1" w:uiPriority="51"/>
+    <w:lsdException w:name="List Table 7 Colorful Accent 1" w:uiPriority="52"/>
+    <w:lsdException w:name="List Table 1 Light Accent 2" w:uiPriority="46"/>
+    <w:lsdException w:name="List Table 2 Accent 2" w:uiPriority="47"/>
+    <w:lsdException w:name="List Table 3 Accent 2" w:uiPriority="48"/>
+    <w:lsdException w:name="List Table 4 Accent 2" w:uiPriority="49"/>
+    <w:lsdException w:name="List Table 5 Dark Accent 2" w:uiPriority="50"/>
+    <w:lsdException w:name="List Table 6 Colorful Accent 2" w:uiPriority="51"/>
+    <w:lsdException w:name="List Table 7 Colorful Accent 2" w:uiPriority="52"/>
+    <w:lsdException w:name="List Table 1 Light Accent 3" w:uiPriority="46"/>
+    <w:lsdException w:name="List Table 2 Accent 3" w:uiPriority="47"/>
+    <w:lsdException w:name="List Table 3 Accent 3" w:uiPriority="48"/>
+    <w:lsdException w:name="List Table 4 Accent 3" w:uiPriority="49"/>
+    <w:lsdException w:name="List Table 5 Dark Accent 3" w:uiPriority="50"/>
+    <w:lsdException w:name="List Table 6 Colorful Accent 3" w:uiPriority="51"/>
+    <w:lsdException w:name="List Table 7 Colorful Accent 3" w:uiPriority="52"/>
+    <w:lsdException w:name="List Table 1 Light Accent 4" w:uiPriority="46"/>
+    <w:lsdException w:name="List Table 2 Accent 4" w:uiPriority="47"/>
+    <w:lsdException w:name="List Table 3 Accent 4" w:uiPriority="48"/>
+    <w:lsdException w:name="List Table 4 Accent 4" w:uiPriority="49"/>
+    <w:lsdException w:name="List Table 5 Dark Accent 4" w:uiPriority="50"/>
+    <w:lsdException w:name="List Table 6 Colorful Accent 4" w:uiPriority="51"/>
+    <w:lsdException w:name="List Table 7 Colorful Accent 4" w:uiPriority="52"/>
+    <w:lsdException w:name="List Table 1 Light Accent 5" w:uiPriority="46"/>
+    <w:lsdException w:name="List Table 2 Accent 5" w:uiPriority="47"/>
+    <w:lsdException w:name="List Table 3 Accent 5" w:uiPriority="48"/>
+    <w:lsdException w:name="List Table 4 Accent 5" w:uiPriority="49"/>
+    <w:lsdException w:name="List Table 5 Dark Accent 5" w:uiPriority="50"/>
+    <w:lsdException w:name="List Table 6 Colorful Accent 5" w:uiPriority="51"/>
+    <w:lsdException w:name="List Table 7 Colorful Accent 5" w:uiPriority="52"/>
+    <w:lsdException w:name="List Table 1 Light Accent 6" w:uiPriority="46"/>
+    <w:lsdException w:name="List Table 2 Accent 6" w:uiPriority="47"/>
+    <w:lsdException w:name="List Table 3 Accent 6" w:uiPriority="48"/>
+    <w:lsdException w:name="List Table 4 Accent 6" w:uiPriority="49"/>
+    <w:lsdException w:name="List Table 5 Dark Accent 6" w:uiPriority="50"/>
+    <w:lsdException w:name="List Table 6 Colorful Accent 6" w:uiPriority="51"/>
+    <w:lsdException w:name="List Table 7 Colorful Accent 6" w:uiPriority="52"/>
   </w:latentStyles>
   <w:style w:type="paragraph" w:default="1" w:styleId="Normal">
     <w:name w:val="Normal"/>
@@ -14720,6 +15339,7 @@
       <w:spacing w:after="0" w:line="240" w:lineRule="auto"/>
     </w:pPr>
     <w:tblPr>
+      <w:tblInd w:w="0" w:type="dxa"/>
       <w:tblBorders>
         <w:top w:val="single" w:sz="4" w:space="0" w:color="auto"/>
         <w:left w:val="single" w:sz="4" w:space="0" w:color="auto"/>
@@ -14728,883 +15348,12 @@
         <w:insideH w:val="single" w:sz="4" w:space="0" w:color="auto"/>
         <w:insideV w:val="single" w:sz="4" w:space="0" w:color="auto"/>
       </w:tblBorders>
-    </w:tblPr>
-  </w:style>
-  <w:style w:type="paragraph" w:styleId="PargrafodaLista">
-    <w:name w:val="List Paragraph"/>
-    <w:basedOn w:val="Normal"/>
-    <w:uiPriority w:val="34"/>
-    <w:qFormat/>
-    <w:rsid w:val="00E725FC"/>
-    <w:pPr>
-      <w:ind w:left="720"/>
-      <w:contextualSpacing/>
-    </w:pPr>
-  </w:style>
-  <w:style w:type="character" w:customStyle="1" w:styleId="Ttulo1Char">
-    <w:name w:val="Título 1 Char"/>
-    <w:basedOn w:val="Fontepargpadro"/>
-    <w:link w:val="Ttulo1"/>
-    <w:rsid w:val="00D80E2C"/>
-    <w:rPr>
-      <w:rFonts w:ascii="Arial" w:eastAsia="Times New Roman" w:hAnsi="Arial" w:cs="Times New Roman"/>
-      <w:b/>
-      <w:kern w:val="28"/>
-      <w:sz w:val="24"/>
-      <w:szCs w:val="20"/>
-      <w:shd w:val="pct5" w:color="auto" w:fill="FFFFFF"/>
-      <w:lang w:eastAsia="pt-BR"/>
-    </w:rPr>
-  </w:style>
-  <w:style w:type="character" w:customStyle="1" w:styleId="Ttulo2Char">
-    <w:name w:val="Título 2 Char"/>
-    <w:basedOn w:val="Fontepargpadro"/>
-    <w:link w:val="Ttulo2"/>
-    <w:rsid w:val="0073253F"/>
-    <w:rPr>
-      <w:rFonts w:ascii="Arial" w:eastAsia="Times New Roman" w:hAnsi="Arial" w:cs="Times New Roman"/>
-      <w:b/>
-      <w:sz w:val="24"/>
-      <w:szCs w:val="20"/>
-      <w:lang w:eastAsia="pt-BR"/>
-    </w:rPr>
-  </w:style>
-  <w:style w:type="character" w:customStyle="1" w:styleId="Ttulo3Char">
-    <w:name w:val="Título 3 Char"/>
-    <w:basedOn w:val="Fontepargpadro"/>
-    <w:link w:val="Ttulo3"/>
-    <w:rsid w:val="00245530"/>
-    <w:rPr>
-      <w:rFonts w:ascii="Arial" w:eastAsia="Times New Roman" w:hAnsi="Arial" w:cs="Times New Roman"/>
-      <w:b/>
-      <w:sz w:val="24"/>
-      <w:szCs w:val="20"/>
-      <w:lang w:eastAsia="pt-BR"/>
-    </w:rPr>
-  </w:style>
-  <w:style w:type="character" w:customStyle="1" w:styleId="Ttulo4Char">
-    <w:name w:val="Título 4 Char"/>
-    <w:basedOn w:val="Fontepargpadro"/>
-    <w:link w:val="Ttulo4"/>
-    <w:rsid w:val="00245530"/>
-    <w:rPr>
-      <w:rFonts w:ascii="Arial" w:eastAsia="Times New Roman" w:hAnsi="Arial" w:cs="Times New Roman"/>
-      <w:sz w:val="24"/>
-      <w:szCs w:val="20"/>
-      <w:lang w:eastAsia="pt-BR"/>
-    </w:rPr>
-  </w:style>
-  <w:style w:type="character" w:customStyle="1" w:styleId="Ttulo5Char">
-    <w:name w:val="Título 5 Char"/>
-    <w:basedOn w:val="Fontepargpadro"/>
-    <w:link w:val="Ttulo5"/>
-    <w:rsid w:val="00245530"/>
-    <w:rPr>
-      <w:rFonts w:ascii="Arial" w:eastAsia="Times New Roman" w:hAnsi="Arial" w:cs="Times New Roman"/>
-      <w:sz w:val="24"/>
-      <w:szCs w:val="20"/>
-      <w:lang w:eastAsia="pt-BR"/>
-    </w:rPr>
-  </w:style>
-  <w:style w:type="character" w:customStyle="1" w:styleId="Ttulo6Char">
-    <w:name w:val="Título 6 Char"/>
-    <w:basedOn w:val="Fontepargpadro"/>
-    <w:link w:val="Ttulo6"/>
-    <w:rsid w:val="00245530"/>
-    <w:rPr>
-      <w:rFonts w:ascii="Arial" w:eastAsia="Times New Roman" w:hAnsi="Arial" w:cs="Times New Roman"/>
-      <w:szCs w:val="20"/>
-      <w:lang w:eastAsia="pt-BR"/>
-    </w:rPr>
-  </w:style>
-  <w:style w:type="character" w:customStyle="1" w:styleId="Ttulo7Char">
-    <w:name w:val="Título 7 Char"/>
-    <w:basedOn w:val="Fontepargpadro"/>
-    <w:link w:val="Ttulo7"/>
-    <w:rsid w:val="00245530"/>
-    <w:rPr>
-      <w:rFonts w:ascii="Arial" w:eastAsia="Times New Roman" w:hAnsi="Arial" w:cs="Times New Roman"/>
-      <w:szCs w:val="20"/>
-      <w:lang w:eastAsia="pt-BR"/>
-    </w:rPr>
-  </w:style>
-  <w:style w:type="character" w:customStyle="1" w:styleId="Ttulo8Char">
-    <w:name w:val="Título 8 Char"/>
-    <w:basedOn w:val="Fontepargpadro"/>
-    <w:link w:val="Ttulo8"/>
-    <w:rsid w:val="00245530"/>
-    <w:rPr>
-      <w:rFonts w:ascii="Arial" w:eastAsia="Times New Roman" w:hAnsi="Arial" w:cs="Times New Roman"/>
-      <w:sz w:val="20"/>
-      <w:szCs w:val="20"/>
-      <w:lang w:eastAsia="pt-BR"/>
-    </w:rPr>
-  </w:style>
-  <w:style w:type="character" w:customStyle="1" w:styleId="Ttulo9Char">
-    <w:name w:val="Título 9 Char"/>
-    <w:basedOn w:val="Fontepargpadro"/>
-    <w:link w:val="Ttulo9"/>
-    <w:rsid w:val="00245530"/>
-    <w:rPr>
-      <w:rFonts w:ascii="Arial" w:eastAsia="Times New Roman" w:hAnsi="Arial" w:cs="Times New Roman"/>
-      <w:sz w:val="20"/>
-      <w:szCs w:val="20"/>
-      <w:lang w:eastAsia="pt-BR"/>
-    </w:rPr>
-  </w:style>
-  <w:style w:type="paragraph" w:styleId="Commarcadores">
-    <w:name w:val="List Bullet"/>
-    <w:basedOn w:val="Normal"/>
-    <w:autoRedefine/>
-    <w:semiHidden/>
-    <w:rsid w:val="003178E0"/>
-    <w:pPr>
-      <w:numPr>
-        <w:numId w:val="18"/>
-      </w:numPr>
-      <w:spacing w:before="60" w:after="60" w:line="240" w:lineRule="auto"/>
-      <w:ind w:left="1701"/>
-      <w:jc w:val="both"/>
-    </w:pPr>
-    <w:rPr>
-      <w:rFonts w:eastAsia="Times New Roman" w:cs="Arial"/>
-      <w:b/>
-      <w:bCs/>
-      <w:iCs/>
-      <w:szCs w:val="20"/>
-      <w:lang w:eastAsia="pt-BR"/>
-    </w:rPr>
-  </w:style>
-  <w:style w:type="paragraph" w:customStyle="1" w:styleId="Requisito">
-    <w:name w:val="Requisito"/>
-    <w:basedOn w:val="Ttulo3"/>
-    <w:next w:val="Normal"/>
-    <w:rsid w:val="00245530"/>
-    <w:pPr>
-      <w:numPr>
-        <w:ilvl w:val="0"/>
-        <w:numId w:val="0"/>
-      </w:numPr>
-      <w:pBdr>
-        <w:top w:val="single" w:sz="4" w:space="1" w:color="auto" w:shadow="1"/>
-        <w:left w:val="single" w:sz="4" w:space="4" w:color="auto" w:shadow="1"/>
-        <w:bottom w:val="single" w:sz="4" w:space="1" w:color="auto" w:shadow="1"/>
-        <w:right w:val="single" w:sz="4" w:space="4" w:color="auto" w:shadow="1"/>
-      </w:pBdr>
-      <w:spacing w:after="120"/>
-      <w:jc w:val="center"/>
-    </w:pPr>
-  </w:style>
-  <w:style w:type="paragraph" w:styleId="Corpodetexto3">
-    <w:name w:val="Body Text 3"/>
-    <w:basedOn w:val="Normal"/>
-    <w:link w:val="Corpodetexto3Char"/>
-    <w:semiHidden/>
-    <w:rsid w:val="00245530"/>
-    <w:pPr>
-      <w:spacing w:before="60" w:after="60" w:line="240" w:lineRule="auto"/>
-      <w:jc w:val="both"/>
-    </w:pPr>
-    <w:rPr>
-      <w:rFonts w:ascii="Times New Roman" w:eastAsia="Times New Roman" w:hAnsi="Times New Roman" w:cs="Times New Roman"/>
-      <w:color w:val="0000FF"/>
-      <w:sz w:val="24"/>
-      <w:szCs w:val="20"/>
-      <w:lang w:eastAsia="pt-BR"/>
-    </w:rPr>
-  </w:style>
-  <w:style w:type="character" w:customStyle="1" w:styleId="Corpodetexto3Char">
-    <w:name w:val="Corpo de texto 3 Char"/>
-    <w:basedOn w:val="Fontepargpadro"/>
-    <w:link w:val="Corpodetexto3"/>
-    <w:semiHidden/>
-    <w:rsid w:val="00245530"/>
-    <w:rPr>
-      <w:rFonts w:ascii="Times New Roman" w:eastAsia="Times New Roman" w:hAnsi="Times New Roman" w:cs="Times New Roman"/>
-      <w:color w:val="0000FF"/>
-      <w:sz w:val="24"/>
-      <w:szCs w:val="20"/>
-      <w:lang w:eastAsia="pt-BR"/>
-    </w:rPr>
-  </w:style>
-  <w:style w:type="paragraph" w:styleId="Cabealho">
-    <w:name w:val="header"/>
-    <w:basedOn w:val="Normal"/>
-    <w:link w:val="CabealhoChar"/>
-    <w:uiPriority w:val="99"/>
-    <w:unhideWhenUsed/>
-    <w:rsid w:val="009F5912"/>
-    <w:pPr>
-      <w:tabs>
-        <w:tab w:val="center" w:pos="4252"/>
-        <w:tab w:val="right" w:pos="8504"/>
-      </w:tabs>
-      <w:spacing w:after="0" w:line="240" w:lineRule="auto"/>
-    </w:pPr>
-  </w:style>
-  <w:style w:type="character" w:customStyle="1" w:styleId="CabealhoChar">
-    <w:name w:val="Cabeçalho Char"/>
-    <w:basedOn w:val="Fontepargpadro"/>
-    <w:link w:val="Cabealho"/>
-    <w:uiPriority w:val="99"/>
-    <w:rsid w:val="009F5912"/>
-  </w:style>
-  <w:style w:type="paragraph" w:styleId="Rodap">
-    <w:name w:val="footer"/>
-    <w:basedOn w:val="Normal"/>
-    <w:link w:val="RodapChar"/>
-    <w:uiPriority w:val="99"/>
-    <w:unhideWhenUsed/>
-    <w:rsid w:val="009F5912"/>
-    <w:pPr>
-      <w:tabs>
-        <w:tab w:val="center" w:pos="4252"/>
-        <w:tab w:val="right" w:pos="8504"/>
-      </w:tabs>
-      <w:spacing w:after="0" w:line="240" w:lineRule="auto"/>
-    </w:pPr>
-  </w:style>
-  <w:style w:type="character" w:customStyle="1" w:styleId="RodapChar">
-    <w:name w:val="Rodapé Char"/>
-    <w:basedOn w:val="Fontepargpadro"/>
-    <w:link w:val="Rodap"/>
-    <w:uiPriority w:val="99"/>
-    <w:rsid w:val="009F5912"/>
-  </w:style>
-  <w:style w:type="paragraph" w:styleId="Textodebalo">
-    <w:name w:val="Balloon Text"/>
-    <w:basedOn w:val="Normal"/>
-    <w:link w:val="TextodebaloChar"/>
-    <w:uiPriority w:val="99"/>
-    <w:semiHidden/>
-    <w:unhideWhenUsed/>
-    <w:rsid w:val="009F5912"/>
-    <w:pPr>
-      <w:spacing w:after="0" w:line="240" w:lineRule="auto"/>
-    </w:pPr>
-    <w:rPr>
-      <w:rFonts w:ascii="Tahoma" w:hAnsi="Tahoma" w:cs="Tahoma"/>
-      <w:sz w:val="16"/>
-      <w:szCs w:val="16"/>
-    </w:rPr>
-  </w:style>
-  <w:style w:type="character" w:customStyle="1" w:styleId="TextodebaloChar">
-    <w:name w:val="Texto de balão Char"/>
-    <w:basedOn w:val="Fontepargpadro"/>
-    <w:link w:val="Textodebalo"/>
-    <w:uiPriority w:val="99"/>
-    <w:semiHidden/>
-    <w:rsid w:val="009F5912"/>
-    <w:rPr>
-      <w:rFonts w:ascii="Tahoma" w:hAnsi="Tahoma" w:cs="Tahoma"/>
-      <w:sz w:val="16"/>
-      <w:szCs w:val="16"/>
-    </w:rPr>
-  </w:style>
-  <w:style w:type="paragraph" w:styleId="CabealhodoSumrio">
-    <w:name w:val="TOC Heading"/>
-    <w:basedOn w:val="Ttulo1"/>
-    <w:next w:val="Normal"/>
-    <w:uiPriority w:val="39"/>
-    <w:unhideWhenUsed/>
-    <w:qFormat/>
-    <w:rsid w:val="00263E12"/>
-    <w:pPr>
-      <w:keepLines/>
-      <w:numPr>
-        <w:numId w:val="0"/>
-      </w:numPr>
-      <w:pBdr>
-        <w:top w:val="none" w:sz="0" w:space="0" w:color="auto"/>
-        <w:left w:val="none" w:sz="0" w:space="0" w:color="auto"/>
-        <w:bottom w:val="none" w:sz="0" w:space="0" w:color="auto"/>
-        <w:right w:val="none" w:sz="0" w:space="0" w:color="auto"/>
-      </w:pBdr>
-      <w:shd w:val="clear" w:color="auto" w:fill="auto"/>
-      <w:spacing w:before="480" w:after="0" w:line="276" w:lineRule="auto"/>
-      <w:jc w:val="left"/>
-      <w:outlineLvl w:val="9"/>
-    </w:pPr>
-    <w:rPr>
-      <w:rFonts w:asciiTheme="majorHAnsi" w:eastAsiaTheme="majorEastAsia" w:hAnsiTheme="majorHAnsi" w:cstheme="majorBidi"/>
-      <w:bCs/>
-      <w:color w:val="2E74B5" w:themeColor="accent1" w:themeShade="BF"/>
-      <w:kern w:val="0"/>
-      <w:szCs w:val="28"/>
-    </w:rPr>
-  </w:style>
-  <w:style w:type="paragraph" w:styleId="Sumrio3">
-    <w:name w:val="toc 3"/>
-    <w:basedOn w:val="Normal"/>
-    <w:next w:val="Normal"/>
-    <w:autoRedefine/>
-    <w:uiPriority w:val="39"/>
-    <w:unhideWhenUsed/>
-    <w:qFormat/>
-    <w:rsid w:val="00263E12"/>
-    <w:pPr>
-      <w:spacing w:after="100"/>
-      <w:ind w:left="440"/>
-    </w:pPr>
-  </w:style>
-  <w:style w:type="character" w:styleId="Hyperlink">
-    <w:name w:val="Hyperlink"/>
-    <w:basedOn w:val="Fontepargpadro"/>
-    <w:uiPriority w:val="99"/>
-    <w:unhideWhenUsed/>
-    <w:rsid w:val="00263E12"/>
-    <w:rPr>
-      <w:color w:val="0563C1" w:themeColor="hyperlink"/>
-      <w:u w:val="single"/>
-    </w:rPr>
-  </w:style>
-  <w:style w:type="paragraph" w:styleId="Sumrio2">
-    <w:name w:val="toc 2"/>
-    <w:basedOn w:val="Normal"/>
-    <w:next w:val="Normal"/>
-    <w:autoRedefine/>
-    <w:uiPriority w:val="39"/>
-    <w:semiHidden/>
-    <w:unhideWhenUsed/>
-    <w:qFormat/>
-    <w:rsid w:val="00263E12"/>
-    <w:pPr>
-      <w:spacing w:after="100" w:line="276" w:lineRule="auto"/>
-      <w:ind w:left="220"/>
-    </w:pPr>
-    <w:rPr>
-      <w:rFonts w:eastAsiaTheme="minorEastAsia"/>
-      <w:lang w:eastAsia="pt-BR"/>
-    </w:rPr>
-  </w:style>
-  <w:style w:type="paragraph" w:styleId="Sumrio1">
-    <w:name w:val="toc 1"/>
-    <w:basedOn w:val="Normal"/>
-    <w:next w:val="Normal"/>
-    <w:autoRedefine/>
-    <w:uiPriority w:val="39"/>
-    <w:semiHidden/>
-    <w:unhideWhenUsed/>
-    <w:qFormat/>
-    <w:rsid w:val="00263E12"/>
-    <w:pPr>
-      <w:spacing w:after="100" w:line="276" w:lineRule="auto"/>
-    </w:pPr>
-    <w:rPr>
-      <w:rFonts w:eastAsiaTheme="minorEastAsia"/>
-      <w:lang w:eastAsia="pt-BR"/>
-    </w:rPr>
-  </w:style>
-  <w:style w:type="paragraph" w:customStyle="1" w:styleId="H4">
-    <w:name w:val="H4"/>
-    <w:basedOn w:val="Normal"/>
-    <w:next w:val="Normal"/>
-    <w:rsid w:val="004F061E"/>
-    <w:pPr>
-      <w:keepNext/>
-      <w:spacing w:before="100" w:after="100" w:line="240" w:lineRule="auto"/>
-    </w:pPr>
-    <w:rPr>
-      <w:rFonts w:ascii="Times New Roman" w:eastAsia="Times New Roman" w:hAnsi="Times New Roman" w:cs="Times New Roman"/>
-      <w:b/>
-      <w:sz w:val="24"/>
-      <w:szCs w:val="20"/>
-      <w:lang w:eastAsia="ar-SA"/>
-    </w:rPr>
-  </w:style>
-  <w:style w:type="paragraph" w:customStyle="1" w:styleId="Corpodetexto21">
-    <w:name w:val="Corpo de texto 21"/>
-    <w:basedOn w:val="Normal"/>
-    <w:rsid w:val="00A435FC"/>
-    <w:pPr>
-      <w:suppressAutoHyphens/>
-      <w:spacing w:after="0" w:line="240" w:lineRule="auto"/>
-      <w:jc w:val="both"/>
-    </w:pPr>
-    <w:rPr>
-      <w:rFonts w:eastAsia="Times New Roman" w:cs="Times New Roman"/>
-      <w:sz w:val="18"/>
-      <w:szCs w:val="20"/>
-      <w:lang w:eastAsia="ar-SA"/>
-    </w:rPr>
-  </w:style>
-</w:styles>
-</file>
-
-<file path=word/stylesWithEffects.xml><?xml version="1.0" encoding="utf-8"?>
-<w:styles xmlns:wpc="http://schemas.microsoft.com/office/word/2010/wordprocessingCanvas" xmlns:mc="http://schemas.openxmlformats.org/markup-compatibility/2006" xmlns:o="urn:schemas-microsoft-com:office:office" xmlns:r="http://schemas.openxmlformats.org/officeDocument/2006/relationships" xmlns:m="http://schemas.openxmlformats.org/officeDocument/2006/math" xmlns:v="urn:schemas-microsoft-com:vml" xmlns:wp14="http://schemas.microsoft.com/office/word/2010/wordprocessingDrawing" xmlns:wp="http://schemas.openxmlformats.org/drawingml/2006/wordprocessingDrawing" xmlns:w10="urn:schemas-microsoft-com:office:word" xmlns:w="http://schemas.openxmlformats.org/wordprocessingml/2006/main" xmlns:w14="http://schemas.microsoft.com/office/word/2010/wordml" xmlns:wpg="http://schemas.microsoft.com/office/word/2010/wordprocessingGroup" xmlns:wpi="http://schemas.microsoft.com/office/word/2010/wordprocessingInk" xmlns:wne="http://schemas.microsoft.com/office/word/2006/wordml" xmlns:wps="http://schemas.microsoft.com/office/word/2010/wordprocessingShape" mc:Ignorable="w14 wp14">
-  <w:docDefaults>
-    <w:rPrDefault>
-      <w:rPr>
-        <w:rFonts w:asciiTheme="minorHAnsi" w:eastAsiaTheme="minorHAnsi" w:hAnsiTheme="minorHAnsi" w:cstheme="minorBidi"/>
-        <w:sz w:val="22"/>
-        <w:szCs w:val="22"/>
-        <w:lang w:val="pt-BR" w:eastAsia="en-US" w:bidi="ar-SA"/>
-      </w:rPr>
-    </w:rPrDefault>
-    <w:pPrDefault>
-      <w:pPr>
-        <w:spacing w:after="160" w:line="259" w:lineRule="auto"/>
-      </w:pPr>
-    </w:pPrDefault>
-  </w:docDefaults>
-  <w:latentStyles w:defLockedState="0" w:defUIPriority="99" w:defSemiHidden="1" w:defUnhideWhenUsed="1" w:defQFormat="0" w:count="267">
-    <w:lsdException w:name="Normal" w:semiHidden="0" w:uiPriority="0" w:unhideWhenUsed="0" w:qFormat="1"/>
-    <w:lsdException w:name="heading 1" w:semiHidden="0" w:uiPriority="0" w:unhideWhenUsed="0" w:qFormat="1"/>
-    <w:lsdException w:name="heading 2" w:uiPriority="0" w:qFormat="1"/>
-    <w:lsdException w:name="heading 3" w:uiPriority="0" w:qFormat="1"/>
-    <w:lsdException w:name="heading 4" w:uiPriority="0" w:qFormat="1"/>
-    <w:lsdException w:name="heading 5" w:uiPriority="0" w:qFormat="1"/>
-    <w:lsdException w:name="heading 6" w:uiPriority="0" w:qFormat="1"/>
-    <w:lsdException w:name="heading 7" w:uiPriority="0" w:qFormat="1"/>
-    <w:lsdException w:name="heading 8" w:uiPriority="0" w:qFormat="1"/>
-    <w:lsdException w:name="heading 9" w:uiPriority="0" w:qFormat="1"/>
-    <w:lsdException w:name="toc 1" w:uiPriority="39" w:qFormat="1"/>
-    <w:lsdException w:name="toc 2" w:uiPriority="39" w:qFormat="1"/>
-    <w:lsdException w:name="toc 3" w:uiPriority="39" w:qFormat="1"/>
-    <w:lsdException w:name="toc 4" w:uiPriority="39"/>
-    <w:lsdException w:name="toc 5" w:uiPriority="39"/>
-    <w:lsdException w:name="toc 6" w:uiPriority="39"/>
-    <w:lsdException w:name="toc 7" w:uiPriority="39"/>
-    <w:lsdException w:name="toc 8" w:uiPriority="39"/>
-    <w:lsdException w:name="toc 9" w:uiPriority="39"/>
-    <w:lsdException w:name="caption" w:uiPriority="35" w:qFormat="1"/>
-    <w:lsdException w:name="List Bullet" w:uiPriority="0"/>
-    <w:lsdException w:name="Title" w:semiHidden="0" w:uiPriority="10" w:unhideWhenUsed="0" w:qFormat="1"/>
-    <w:lsdException w:name="Default Paragraph Font" w:uiPriority="1"/>
-    <w:lsdException w:name="Subtitle" w:semiHidden="0" w:uiPriority="11" w:unhideWhenUsed="0" w:qFormat="1"/>
-    <w:lsdException w:name="Body Text 3" w:uiPriority="0"/>
-    <w:lsdException w:name="Strong" w:semiHidden="0" w:uiPriority="22" w:unhideWhenUsed="0" w:qFormat="1"/>
-    <w:lsdException w:name="Emphasis" w:semiHidden="0" w:uiPriority="20" w:unhideWhenUsed="0" w:qFormat="1"/>
-    <w:lsdException w:name="Table Grid" w:semiHidden="0" w:uiPriority="39" w:unhideWhenUsed="0"/>
-    <w:lsdException w:name="Placeholder Text" w:unhideWhenUsed="0"/>
-    <w:lsdException w:name="No Spacing" w:semiHidden="0" w:uiPriority="1" w:unhideWhenUsed="0" w:qFormat="1"/>
-    <w:lsdException w:name="Light Shading" w:semiHidden="0" w:uiPriority="60" w:unhideWhenUsed="0"/>
-    <w:lsdException w:name="Light List" w:semiHidden="0" w:uiPriority="61" w:unhideWhenUsed="0"/>
-    <w:lsdException w:name="Light Grid" w:semiHidden="0" w:uiPriority="62" w:unhideWhenUsed="0"/>
-    <w:lsdException w:name="Medium Shading 1" w:semiHidden="0" w:uiPriority="63" w:unhideWhenUsed="0"/>
-    <w:lsdException w:name="Medium Shading 2" w:semiHidden="0" w:uiPriority="64" w:unhideWhenUsed="0"/>
-    <w:lsdException w:name="Medium List 1" w:semiHidden="0" w:uiPriority="65" w:unhideWhenUsed="0"/>
-    <w:lsdException w:name="Medium List 2" w:semiHidden="0" w:uiPriority="66" w:unhideWhenUsed="0"/>
-    <w:lsdException w:name="Medium Grid 1" w:semiHidden="0" w:uiPriority="67" w:unhideWhenUsed="0"/>
-    <w:lsdException w:name="Medium Grid 2" w:semiHidden="0" w:uiPriority="68" w:unhideWhenUsed="0"/>
-    <w:lsdException w:name="Medium Grid 3" w:semiHidden="0" w:uiPriority="69" w:unhideWhenUsed="0"/>
-    <w:lsdException w:name="Dark List" w:semiHidden="0" w:uiPriority="70" w:unhideWhenUsed="0"/>
-    <w:lsdException w:name="Colorful Shading" w:semiHidden="0" w:uiPriority="71" w:unhideWhenUsed="0"/>
-    <w:lsdException w:name="Colorful List" w:semiHidden="0" w:uiPriority="72" w:unhideWhenUsed="0"/>
-    <w:lsdException w:name="Colorful Grid" w:semiHidden="0" w:uiPriority="73" w:unhideWhenUsed="0"/>
-    <w:lsdException w:name="Light Shading Accent 1" w:semiHidden="0" w:uiPriority="60" w:unhideWhenUsed="0"/>
-    <w:lsdException w:name="Light List Accent 1" w:semiHidden="0" w:uiPriority="61" w:unhideWhenUsed="0"/>
-    <w:lsdException w:name="Light Grid Accent 1" w:semiHidden="0" w:uiPriority="62" w:unhideWhenUsed="0"/>
-    <w:lsdException w:name="Medium Shading 1 Accent 1" w:semiHidden="0" w:uiPriority="63" w:unhideWhenUsed="0"/>
-    <w:lsdException w:name="Medium Shading 2 Accent 1" w:semiHidden="0" w:uiPriority="64" w:unhideWhenUsed="0"/>
-    <w:lsdException w:name="Medium List 1 Accent 1" w:semiHidden="0" w:uiPriority="65" w:unhideWhenUsed="0"/>
-    <w:lsdException w:name="Revision" w:unhideWhenUsed="0"/>
-    <w:lsdException w:name="List Paragraph" w:semiHidden="0" w:uiPriority="34" w:unhideWhenUsed="0" w:qFormat="1"/>
-    <w:lsdException w:name="Quote" w:semiHidden="0" w:uiPriority="29" w:unhideWhenUsed="0" w:qFormat="1"/>
-    <w:lsdException w:name="Intense Quote" w:semiHidden="0" w:uiPriority="30" w:unhideWhenUsed="0" w:qFormat="1"/>
-    <w:lsdException w:name="Medium List 2 Accent 1" w:semiHidden="0" w:uiPriority="66" w:unhideWhenUsed="0"/>
-    <w:lsdException w:name="Medium Grid 1 Accent 1" w:semiHidden="0" w:uiPriority="67" w:unhideWhenUsed="0"/>
-    <w:lsdException w:name="Medium Grid 2 Accent 1" w:semiHidden="0" w:uiPriority="68" w:unhideWhenUsed="0"/>
-    <w:lsdException w:name="Medium Grid 3 Accent 1" w:semiHidden="0" w:uiPriority="69" w:unhideWhenUsed="0"/>
-    <w:lsdException w:name="Dark List Accent 1" w:semiHidden="0" w:uiPriority="70" w:unhideWhenUsed="0"/>
-    <w:lsdException w:name="Colorful Shading Accent 1" w:semiHidden="0" w:uiPriority="71" w:unhideWhenUsed="0"/>
-    <w:lsdException w:name="Colorful List Accent 1" w:semiHidden="0" w:uiPriority="72" w:unhideWhenUsed="0"/>
-    <w:lsdException w:name="Colorful Grid Accent 1" w:semiHidden="0" w:uiPriority="73" w:unhideWhenUsed="0"/>
-    <w:lsdException w:name="Light Shading Accent 2" w:semiHidden="0" w:uiPriority="60" w:unhideWhenUsed="0"/>
-    <w:lsdException w:name="Light List Accent 2" w:semiHidden="0" w:uiPriority="61" w:unhideWhenUsed="0"/>
-    <w:lsdException w:name="Light Grid Accent 2" w:semiHidden="0" w:uiPriority="62" w:unhideWhenUsed="0"/>
-    <w:lsdException w:name="Medium Shading 1 Accent 2" w:semiHidden="0" w:uiPriority="63" w:unhideWhenUsed="0"/>
-    <w:lsdException w:name="Medium Shading 2 Accent 2" w:semiHidden="0" w:uiPriority="64" w:unhideWhenUsed="0"/>
-    <w:lsdException w:name="Medium List 1 Accent 2" w:semiHidden="0" w:uiPriority="65" w:unhideWhenUsed="0"/>
-    <w:lsdException w:name="Medium List 2 Accent 2" w:semiHidden="0" w:uiPriority="66" w:unhideWhenUsed="0"/>
-    <w:lsdException w:name="Medium Grid 1 Accent 2" w:semiHidden="0" w:uiPriority="67" w:unhideWhenUsed="0"/>
-    <w:lsdException w:name="Medium Grid 2 Accent 2" w:semiHidden="0" w:uiPriority="68" w:unhideWhenUsed="0"/>
-    <w:lsdException w:name="Medium Grid 3 Accent 2" w:semiHidden="0" w:uiPriority="69" w:unhideWhenUsed="0"/>
-    <w:lsdException w:name="Dark List Accent 2" w:semiHidden="0" w:uiPriority="70" w:unhideWhenUsed="0"/>
-    <w:lsdException w:name="Colorful Shading Accent 2" w:semiHidden="0" w:uiPriority="71" w:unhideWhenUsed="0"/>
-    <w:lsdException w:name="Colorful List Accent 2" w:semiHidden="0" w:uiPriority="72" w:unhideWhenUsed="0"/>
-    <w:lsdException w:name="Colorful Grid Accent 2" w:semiHidden="0" w:uiPriority="73" w:unhideWhenUsed="0"/>
-    <w:lsdException w:name="Light Shading Accent 3" w:semiHidden="0" w:uiPriority="60" w:unhideWhenUsed="0"/>
-    <w:lsdException w:name="Light List Accent 3" w:semiHidden="0" w:uiPriority="61" w:unhideWhenUsed="0"/>
-    <w:lsdException w:name="Light Grid Accent 3" w:semiHidden="0" w:uiPriority="62" w:unhideWhenUsed="0"/>
-    <w:lsdException w:name="Medium Shading 1 Accent 3" w:semiHidden="0" w:uiPriority="63" w:unhideWhenUsed="0"/>
-    <w:lsdException w:name="Medium Shading 2 Accent 3" w:semiHidden="0" w:uiPriority="64" w:unhideWhenUsed="0"/>
-    <w:lsdException w:name="Medium List 1 Accent 3" w:semiHidden="0" w:uiPriority="65" w:unhideWhenUsed="0"/>
-    <w:lsdException w:name="Medium List 2 Accent 3" w:semiHidden="0" w:uiPriority="66" w:unhideWhenUsed="0"/>
-    <w:lsdException w:name="Medium Grid 1 Accent 3" w:semiHidden="0" w:uiPriority="67" w:unhideWhenUsed="0"/>
-    <w:lsdException w:name="Medium Grid 2 Accent 3" w:semiHidden="0" w:uiPriority="68" w:unhideWhenUsed="0"/>
-    <w:lsdException w:name="Medium Grid 3 Accent 3" w:semiHidden="0" w:uiPriority="69" w:unhideWhenUsed="0"/>
-    <w:lsdException w:name="Dark List Accent 3" w:semiHidden="0" w:uiPriority="70" w:unhideWhenUsed="0"/>
-    <w:lsdException w:name="Colorful Shading Accent 3" w:semiHidden="0" w:uiPriority="71" w:unhideWhenUsed="0"/>
-    <w:lsdException w:name="Colorful List Accent 3" w:semiHidden="0" w:uiPriority="72" w:unhideWhenUsed="0"/>
-    <w:lsdException w:name="Colorful Grid Accent 3" w:semiHidden="0" w:uiPriority="73" w:unhideWhenUsed="0"/>
-    <w:lsdException w:name="Light Shading Accent 4" w:semiHidden="0" w:uiPriority="60" w:unhideWhenUsed="0"/>
-    <w:lsdException w:name="Light List Accent 4" w:semiHidden="0" w:uiPriority="61" w:unhideWhenUsed="0"/>
-    <w:lsdException w:name="Light Grid Accent 4" w:semiHidden="0" w:uiPriority="62" w:unhideWhenUsed="0"/>
-    <w:lsdException w:name="Medium Shading 1 Accent 4" w:semiHidden="0" w:uiPriority="63" w:unhideWhenUsed="0"/>
-    <w:lsdException w:name="Medium Shading 2 Accent 4" w:semiHidden="0" w:uiPriority="64" w:unhideWhenUsed="0"/>
-    <w:lsdException w:name="Medium List 1 Accent 4" w:semiHidden="0" w:uiPriority="65" w:unhideWhenUsed="0"/>
-    <w:lsdException w:name="Medium List 2 Accent 4" w:semiHidden="0" w:uiPriority="66" w:unhideWhenUsed="0"/>
-    <w:lsdException w:name="Medium Grid 1 Accent 4" w:semiHidden="0" w:uiPriority="67" w:unhideWhenUsed="0"/>
-    <w:lsdException w:name="Medium Grid 2 Accent 4" w:semiHidden="0" w:uiPriority="68" w:unhideWhenUsed="0"/>
-    <w:lsdException w:name="Medium Grid 3 Accent 4" w:semiHidden="0" w:uiPriority="69" w:unhideWhenUsed="0"/>
-    <w:lsdException w:name="Dark List Accent 4" w:semiHidden="0" w:uiPriority="70" w:unhideWhenUsed="0"/>
-    <w:lsdException w:name="Colorful Shading Accent 4" w:semiHidden="0" w:uiPriority="71" w:unhideWhenUsed="0"/>
-    <w:lsdException w:name="Colorful List Accent 4" w:semiHidden="0" w:uiPriority="72" w:unhideWhenUsed="0"/>
-    <w:lsdException w:name="Colorful Grid Accent 4" w:semiHidden="0" w:uiPriority="73" w:unhideWhenUsed="0"/>
-    <w:lsdException w:name="Light Shading Accent 5" w:semiHidden="0" w:uiPriority="60" w:unhideWhenUsed="0"/>
-    <w:lsdException w:name="Light List Accent 5" w:semiHidden="0" w:uiPriority="61" w:unhideWhenUsed="0"/>
-    <w:lsdException w:name="Light Grid Accent 5" w:semiHidden="0" w:uiPriority="62" w:unhideWhenUsed="0"/>
-    <w:lsdException w:name="Medium Shading 1 Accent 5" w:semiHidden="0" w:uiPriority="63" w:unhideWhenUsed="0"/>
-    <w:lsdException w:name="Medium Shading 2 Accent 5" w:semiHidden="0" w:uiPriority="64" w:unhideWhenUsed="0"/>
-    <w:lsdException w:name="Medium List 1 Accent 5" w:semiHidden="0" w:uiPriority="65" w:unhideWhenUsed="0"/>
-    <w:lsdException w:name="Medium List 2 Accent 5" w:semiHidden="0" w:uiPriority="66" w:unhideWhenUsed="0"/>
-    <w:lsdException w:name="Medium Grid 1 Accent 5" w:semiHidden="0" w:uiPriority="67" w:unhideWhenUsed="0"/>
-    <w:lsdException w:name="Medium Grid 2 Accent 5" w:semiHidden="0" w:uiPriority="68" w:unhideWhenUsed="0"/>
-    <w:lsdException w:name="Medium Grid 3 Accent 5" w:semiHidden="0" w:uiPriority="69" w:unhideWhenUsed="0"/>
-    <w:lsdException w:name="Dark List Accent 5" w:semiHidden="0" w:uiPriority="70" w:unhideWhenUsed="0"/>
-    <w:lsdException w:name="Colorful Shading Accent 5" w:semiHidden="0" w:uiPriority="71" w:unhideWhenUsed="0"/>
-    <w:lsdException w:name="Colorful List Accent 5" w:semiHidden="0" w:uiPriority="72" w:unhideWhenUsed="0"/>
-    <w:lsdException w:name="Colorful Grid Accent 5" w:semiHidden="0" w:uiPriority="73" w:unhideWhenUsed="0"/>
-    <w:lsdException w:name="Light Shading Accent 6" w:semiHidden="0" w:uiPriority="60" w:unhideWhenUsed="0"/>
-    <w:lsdException w:name="Light List Accent 6" w:semiHidden="0" w:uiPriority="61" w:unhideWhenUsed="0"/>
-    <w:lsdException w:name="Light Grid Accent 6" w:semiHidden="0" w:uiPriority="62" w:unhideWhenUsed="0"/>
-    <w:lsdException w:name="Medium Shading 1 Accent 6" w:semiHidden="0" w:uiPriority="63" w:unhideWhenUsed="0"/>
-    <w:lsdException w:name="Medium Shading 2 Accent 6" w:semiHidden="0" w:uiPriority="64" w:unhideWhenUsed="0"/>
-    <w:lsdException w:name="Medium List 1 Accent 6" w:semiHidden="0" w:uiPriority="65" w:unhideWhenUsed="0"/>
-    <w:lsdException w:name="Medium List 2 Accent 6" w:semiHidden="0" w:uiPriority="66" w:unhideWhenUsed="0"/>
-    <w:lsdException w:name="Medium Grid 1 Accent 6" w:semiHidden="0" w:uiPriority="67" w:unhideWhenUsed="0"/>
-    <w:lsdException w:name="Medium Grid 2 Accent 6" w:semiHidden="0" w:uiPriority="68" w:unhideWhenUsed="0"/>
-    <w:lsdException w:name="Medium Grid 3 Accent 6" w:semiHidden="0" w:uiPriority="69" w:unhideWhenUsed="0"/>
-    <w:lsdException w:name="Dark List Accent 6" w:semiHidden="0" w:uiPriority="70" w:unhideWhenUsed="0"/>
-    <w:lsdException w:name="Colorful Shading Accent 6" w:semiHidden="0" w:uiPriority="71" w:unhideWhenUsed="0"/>
-    <w:lsdException w:name="Colorful List Accent 6" w:semiHidden="0" w:uiPriority="72" w:unhideWhenUsed="0"/>
-    <w:lsdException w:name="Colorful Grid Accent 6" w:semiHidden="0" w:uiPriority="73" w:unhideWhenUsed="0"/>
-    <w:lsdException w:name="Subtle Emphasis" w:semiHidden="0" w:uiPriority="19" w:unhideWhenUsed="0" w:qFormat="1"/>
-    <w:lsdException w:name="Intense Emphasis" w:semiHidden="0" w:uiPriority="21" w:unhideWhenUsed="0" w:qFormat="1"/>
-    <w:lsdException w:name="Subtle Reference" w:semiHidden="0" w:uiPriority="31" w:unhideWhenUsed="0" w:qFormat="1"/>
-    <w:lsdException w:name="Intense Reference" w:semiHidden="0" w:uiPriority="32" w:unhideWhenUsed="0" w:qFormat="1"/>
-    <w:lsdException w:name="Book Title" w:semiHidden="0" w:uiPriority="33" w:unhideWhenUsed="0" w:qFormat="1"/>
-    <w:lsdException w:name="Bibliography" w:uiPriority="37"/>
-    <w:lsdException w:name="TOC Heading" w:uiPriority="39" w:qFormat="1"/>
-  </w:latentStyles>
-  <w:style w:type="paragraph" w:default="1" w:styleId="Normal">
-    <w:name w:val="Normal"/>
-    <w:qFormat/>
-    <w:rsid w:val="00801FD0"/>
-    <w:rPr>
-      <w:rFonts w:ascii="Arial" w:hAnsi="Arial"/>
-    </w:rPr>
-  </w:style>
-  <w:style w:type="paragraph" w:styleId="Ttulo1">
-    <w:name w:val="heading 1"/>
-    <w:basedOn w:val="Normal"/>
-    <w:next w:val="Normal"/>
-    <w:link w:val="Ttulo1Char"/>
-    <w:qFormat/>
-    <w:rsid w:val="00D80E2C"/>
-    <w:pPr>
-      <w:keepNext/>
-      <w:numPr>
-        <w:numId w:val="10"/>
-      </w:numPr>
-      <w:pBdr>
-        <w:top w:val="single" w:sz="4" w:space="1" w:color="auto" w:shadow="1"/>
-        <w:left w:val="single" w:sz="4" w:space="4" w:color="auto" w:shadow="1"/>
-        <w:bottom w:val="single" w:sz="4" w:space="1" w:color="auto" w:shadow="1"/>
-        <w:right w:val="single" w:sz="4" w:space="4" w:color="auto" w:shadow="1"/>
-      </w:pBdr>
-      <w:shd w:val="pct5" w:color="auto" w:fill="FFFFFF"/>
-      <w:spacing w:before="240" w:after="120" w:line="240" w:lineRule="auto"/>
-      <w:jc w:val="both"/>
-      <w:outlineLvl w:val="0"/>
-    </w:pPr>
-    <w:rPr>
-      <w:rFonts w:eastAsia="Times New Roman" w:cs="Times New Roman"/>
-      <w:b/>
-      <w:kern w:val="28"/>
-      <w:sz w:val="24"/>
-      <w:szCs w:val="20"/>
-      <w:lang w:eastAsia="pt-BR"/>
-    </w:rPr>
-  </w:style>
-  <w:style w:type="paragraph" w:styleId="Ttulo2">
-    <w:name w:val="heading 2"/>
-    <w:basedOn w:val="Normal"/>
-    <w:next w:val="Normal"/>
-    <w:link w:val="Ttulo2Char"/>
-    <w:qFormat/>
-    <w:rsid w:val="0073253F"/>
-    <w:pPr>
-      <w:keepNext/>
-      <w:numPr>
-        <w:ilvl w:val="1"/>
-        <w:numId w:val="10"/>
-      </w:numPr>
-      <w:spacing w:before="240" w:after="60" w:line="240" w:lineRule="auto"/>
-      <w:jc w:val="both"/>
-      <w:outlineLvl w:val="1"/>
-    </w:pPr>
-    <w:rPr>
-      <w:rFonts w:eastAsia="Times New Roman" w:cs="Times New Roman"/>
-      <w:b/>
-      <w:sz w:val="24"/>
-      <w:szCs w:val="20"/>
-      <w:lang w:eastAsia="pt-BR"/>
-    </w:rPr>
-  </w:style>
-  <w:style w:type="paragraph" w:styleId="Ttulo3">
-    <w:name w:val="heading 3"/>
-    <w:basedOn w:val="Normal"/>
-    <w:next w:val="Normal"/>
-    <w:link w:val="Ttulo3Char"/>
-    <w:qFormat/>
-    <w:rsid w:val="00245530"/>
-    <w:pPr>
-      <w:keepNext/>
-      <w:numPr>
-        <w:ilvl w:val="2"/>
-        <w:numId w:val="10"/>
-      </w:numPr>
-      <w:spacing w:before="240" w:after="60" w:line="240" w:lineRule="auto"/>
-      <w:jc w:val="both"/>
-      <w:outlineLvl w:val="2"/>
-    </w:pPr>
-    <w:rPr>
-      <w:rFonts w:eastAsia="Times New Roman" w:cs="Times New Roman"/>
-      <w:b/>
-      <w:sz w:val="24"/>
-      <w:szCs w:val="20"/>
-      <w:lang w:eastAsia="pt-BR"/>
-    </w:rPr>
-  </w:style>
-  <w:style w:type="paragraph" w:styleId="Ttulo4">
-    <w:name w:val="heading 4"/>
-    <w:basedOn w:val="Normal"/>
-    <w:next w:val="Normal"/>
-    <w:link w:val="Ttulo4Char"/>
-    <w:qFormat/>
-    <w:rsid w:val="00245530"/>
-    <w:pPr>
-      <w:keepNext/>
-      <w:numPr>
-        <w:ilvl w:val="3"/>
-        <w:numId w:val="10"/>
-      </w:numPr>
-      <w:spacing w:before="240" w:after="60" w:line="240" w:lineRule="auto"/>
-      <w:jc w:val="both"/>
-      <w:outlineLvl w:val="3"/>
-    </w:pPr>
-    <w:rPr>
-      <w:rFonts w:eastAsia="Times New Roman" w:cs="Times New Roman"/>
-      <w:sz w:val="24"/>
-      <w:szCs w:val="20"/>
-      <w:lang w:eastAsia="pt-BR"/>
-    </w:rPr>
-  </w:style>
-  <w:style w:type="paragraph" w:styleId="Ttulo5">
-    <w:name w:val="heading 5"/>
-    <w:basedOn w:val="Normal"/>
-    <w:next w:val="Normal"/>
-    <w:link w:val="Ttulo5Char"/>
-    <w:qFormat/>
-    <w:rsid w:val="00245530"/>
-    <w:pPr>
-      <w:numPr>
-        <w:ilvl w:val="4"/>
-        <w:numId w:val="10"/>
-      </w:numPr>
-      <w:spacing w:before="240" w:after="60" w:line="240" w:lineRule="auto"/>
-      <w:jc w:val="both"/>
-      <w:outlineLvl w:val="4"/>
-    </w:pPr>
-    <w:rPr>
-      <w:rFonts w:eastAsia="Times New Roman" w:cs="Times New Roman"/>
-      <w:sz w:val="24"/>
-      <w:szCs w:val="20"/>
-      <w:lang w:eastAsia="pt-BR"/>
-    </w:rPr>
-  </w:style>
-  <w:style w:type="paragraph" w:styleId="Ttulo6">
-    <w:name w:val="heading 6"/>
-    <w:basedOn w:val="Normal"/>
-    <w:next w:val="Normal"/>
-    <w:link w:val="Ttulo6Char"/>
-    <w:qFormat/>
-    <w:rsid w:val="00245530"/>
-    <w:pPr>
-      <w:numPr>
-        <w:ilvl w:val="5"/>
-        <w:numId w:val="10"/>
-      </w:numPr>
-      <w:spacing w:before="240" w:after="60" w:line="240" w:lineRule="auto"/>
-      <w:jc w:val="both"/>
-      <w:outlineLvl w:val="5"/>
-    </w:pPr>
-    <w:rPr>
-      <w:rFonts w:eastAsia="Times New Roman" w:cs="Times New Roman"/>
-      <w:szCs w:val="20"/>
-      <w:lang w:eastAsia="pt-BR"/>
-    </w:rPr>
-  </w:style>
-  <w:style w:type="paragraph" w:styleId="Ttulo7">
-    <w:name w:val="heading 7"/>
-    <w:basedOn w:val="Normal"/>
-    <w:next w:val="Normal"/>
-    <w:link w:val="Ttulo7Char"/>
-    <w:qFormat/>
-    <w:rsid w:val="00245530"/>
-    <w:pPr>
-      <w:numPr>
-        <w:ilvl w:val="6"/>
-        <w:numId w:val="10"/>
-      </w:numPr>
-      <w:spacing w:before="240" w:after="60" w:line="240" w:lineRule="auto"/>
-      <w:jc w:val="both"/>
-      <w:outlineLvl w:val="6"/>
-    </w:pPr>
-    <w:rPr>
-      <w:rFonts w:eastAsia="Times New Roman" w:cs="Times New Roman"/>
-      <w:szCs w:val="20"/>
-      <w:lang w:eastAsia="pt-BR"/>
-    </w:rPr>
-  </w:style>
-  <w:style w:type="paragraph" w:styleId="Ttulo8">
-    <w:name w:val="heading 8"/>
-    <w:basedOn w:val="Normal"/>
-    <w:next w:val="Normal"/>
-    <w:link w:val="Ttulo8Char"/>
-    <w:qFormat/>
-    <w:rsid w:val="00245530"/>
-    <w:pPr>
-      <w:numPr>
-        <w:ilvl w:val="7"/>
-        <w:numId w:val="10"/>
-      </w:numPr>
-      <w:spacing w:before="240" w:after="60" w:line="240" w:lineRule="auto"/>
-      <w:jc w:val="both"/>
-      <w:outlineLvl w:val="7"/>
-    </w:pPr>
-    <w:rPr>
-      <w:rFonts w:eastAsia="Times New Roman" w:cs="Times New Roman"/>
-      <w:sz w:val="20"/>
-      <w:szCs w:val="20"/>
-      <w:lang w:eastAsia="pt-BR"/>
-    </w:rPr>
-  </w:style>
-  <w:style w:type="paragraph" w:styleId="Ttulo9">
-    <w:name w:val="heading 9"/>
-    <w:basedOn w:val="Normal"/>
-    <w:next w:val="Normal"/>
-    <w:link w:val="Ttulo9Char"/>
-    <w:qFormat/>
-    <w:rsid w:val="00245530"/>
-    <w:pPr>
-      <w:numPr>
-        <w:ilvl w:val="8"/>
-        <w:numId w:val="10"/>
-      </w:numPr>
-      <w:spacing w:before="240" w:after="60" w:line="240" w:lineRule="auto"/>
-      <w:jc w:val="both"/>
-      <w:outlineLvl w:val="8"/>
-    </w:pPr>
-    <w:rPr>
-      <w:rFonts w:eastAsia="Times New Roman" w:cs="Times New Roman"/>
-      <w:sz w:val="20"/>
-      <w:szCs w:val="20"/>
-      <w:lang w:eastAsia="pt-BR"/>
-    </w:rPr>
-  </w:style>
-  <w:style w:type="character" w:default="1" w:styleId="Fontepargpadro">
-    <w:name w:val="Default Paragraph Font"/>
-    <w:uiPriority w:val="1"/>
-    <w:semiHidden/>
-    <w:unhideWhenUsed/>
-  </w:style>
-  <w:style w:type="table" w:default="1" w:styleId="Tabelanormal">
-    <w:name w:val="Normal Table"/>
-    <w:uiPriority w:val="99"/>
-    <w:semiHidden/>
-    <w:unhideWhenUsed/>
-    <w:tblPr>
-      <w:tblInd w:w="0" w:type="dxa"/>
       <w:tblCellMar>
         <w:top w:w="0" w:type="dxa"/>
         <w:left w:w="108" w:type="dxa"/>
         <w:bottom w:w="0" w:type="dxa"/>
         <w:right w:w="108" w:type="dxa"/>
       </w:tblCellMar>
-    </w:tblPr>
-  </w:style>
-  <w:style w:type="numbering" w:default="1" w:styleId="Semlista">
-    <w:name w:val="No List"/>
-    <w:uiPriority w:val="99"/>
-    <w:semiHidden/>
-    <w:unhideWhenUsed/>
-  </w:style>
-  <w:style w:type="paragraph" w:customStyle="1" w:styleId="titulo">
-    <w:name w:val="titulo"/>
-    <w:basedOn w:val="Normal"/>
-    <w:next w:val="versao"/>
-    <w:rsid w:val="00E725FC"/>
-    <w:pPr>
-      <w:spacing w:before="5280" w:after="60" w:line="240" w:lineRule="auto"/>
-      <w:jc w:val="right"/>
-    </w:pPr>
-    <w:rPr>
-      <w:rFonts w:eastAsia="Times New Roman" w:cs="Times New Roman"/>
-      <w:b/>
-      <w:sz w:val="36"/>
-      <w:szCs w:val="20"/>
-      <w:lang w:eastAsia="pt-BR"/>
-    </w:rPr>
-  </w:style>
-  <w:style w:type="paragraph" w:customStyle="1" w:styleId="versao">
-    <w:name w:val="versao"/>
-    <w:basedOn w:val="titulo"/>
-    <w:next w:val="Normal"/>
-    <w:rsid w:val="00E725FC"/>
-    <w:pPr>
-      <w:spacing w:before="0" w:after="0"/>
-    </w:pPr>
-    <w:rPr>
-      <w:sz w:val="28"/>
-    </w:rPr>
-  </w:style>
-  <w:style w:type="paragraph" w:customStyle="1" w:styleId="sistema">
-    <w:name w:val="sistema"/>
-    <w:basedOn w:val="Normal"/>
-    <w:rsid w:val="00E725FC"/>
-    <w:pPr>
-      <w:spacing w:after="240" w:line="240" w:lineRule="auto"/>
-      <w:jc w:val="right"/>
-    </w:pPr>
-    <w:rPr>
-      <w:rFonts w:eastAsia="Times New Roman" w:cs="Times New Roman"/>
-      <w:b/>
-      <w:sz w:val="36"/>
-      <w:szCs w:val="20"/>
-      <w:lang w:eastAsia="pt-BR"/>
-    </w:rPr>
-  </w:style>
-  <w:style w:type="table" w:styleId="Tabelacomgrade">
-    <w:name w:val="Table Grid"/>
-    <w:basedOn w:val="Tabelanormal"/>
-    <w:uiPriority w:val="39"/>
-    <w:rsid w:val="00E725FC"/>
-    <w:pPr>
-      <w:spacing w:after="0" w:line="240" w:lineRule="auto"/>
-    </w:pPr>
-    <w:tblPr>
-      <w:tblBorders>
-        <w:top w:val="single" w:sz="4" w:space="0" w:color="auto"/>
-        <w:left w:val="single" w:sz="4" w:space="0" w:color="auto"/>
-        <w:bottom w:val="single" w:sz="4" w:space="0" w:color="auto"/>
-        <w:right w:val="single" w:sz="4" w:space="0" w:color="auto"/>
-        <w:insideH w:val="single" w:sz="4" w:space="0" w:color="auto"/>
-        <w:insideV w:val="single" w:sz="4" w:space="0" w:color="auto"/>
-      </w:tblBorders>
     </w:tblPr>
   </w:style>
   <w:style w:type="paragraph" w:styleId="PargrafodaLista">
@@ -16263,7 +16012,7 @@
   <a:extraClrSchemeLst/>
   <a:extLst>
     <a:ext uri="{05A4C25C-085E-4340-85A3-A5531E510DB2}">
-      <thm15:themeFamily xmlns:thm15="http://schemas.microsoft.com/office/thememl/2012/main" xmlns="" name="Office Theme" id="{62F939B6-93AF-4DB8-9C6B-D6C7DFDC589F}" vid="{4A3C46E8-61CC-4603-A589-7422A47A8E4A}"/>
+      <thm15:themeFamily xmlns:thm15="http://schemas.microsoft.com/office/thememl/2012/main" name="Office Theme" id="{62F939B6-93AF-4DB8-9C6B-D6C7DFDC589F}" vid="{4A3C46E8-61CC-4603-A589-7422A47A8E4A}"/>
     </a:ext>
   </a:extLst>
 </a:theme>
@@ -16274,7 +16023,7 @@
 </file>
 
 <file path=customXml/itemProps1.xml><?xml version="1.0" encoding="utf-8"?>
-<ds:datastoreItem xmlns:ds="http://schemas.openxmlformats.org/officeDocument/2006/customXml" ds:itemID="{6953A20C-A2D3-459C-A40D-755BF93F006D}">
+<ds:datastoreItem xmlns:ds="http://schemas.openxmlformats.org/officeDocument/2006/customXml" ds:itemID="{5FB290AE-4541-491C-B219-07D5FD1F43B6}">
   <ds:schemaRefs>
     <ds:schemaRef ds:uri="http://schemas.openxmlformats.org/officeDocument/2006/bibliography"/>
   </ds:schemaRefs>

</xml_diff>